<commit_message>
2022-05-23: TR-355 Amendment 4 YANG Modules for FTTdp Management
</commit_message>
<xml_diff>
--- a/docs/index.docx
+++ b/docs/index.docx
@@ -498,15 +498,14 @@
     <w:tbl>
       <w:tblPr>
         <w:tblStyle w:val="Table"/>
-        <w:tblW w:type="pct" w:w="4960"/>
+        <w:tblW w:type="pct" w:w="4953"/>
         <w:tblLook w:firstRow="1" w:lastRow="0" w:firstColumn="0" w:lastColumn="0" w:noHBand="0" w:noVBand="0" w:val="0020"/>
       </w:tblPr>
       <w:tblGrid>
-        <w:gridCol w:w="958"/>
-        <w:gridCol w:w="1085"/>
-        <w:gridCol w:w="1085"/>
-        <w:gridCol w:w="1085"/>
-        <w:gridCol w:w="3640"/>
+        <w:gridCol w:w="1110"/>
+        <w:gridCol w:w="1258"/>
+        <w:gridCol w:w="1258"/>
+        <w:gridCol w:w="4219"/>
       </w:tblGrid>
       <w:tr>
         <w:trPr>
@@ -533,18 +532,6 @@
             </w:pPr>
             <w:r>
               <w:t xml:space="preserve">Approval Date</w:t>
-            </w:r>
-          </w:p>
-        </w:tc>
-        <w:tc>
-          <w:tcPr/>
-          <w:p>
-            <w:pPr>
-              <w:pStyle w:val="Compact"/>
-              <w:jc w:val="left"/>
-            </w:pPr>
-            <w:r>
-              <w:t xml:space="preserve">Publication Date</w:t>
             </w:r>
           </w:p>
         </w:tc>
@@ -583,18 +570,6 @@
             </w:pPr>
             <w:r>
               <w:t xml:space="preserve">Issue 1</w:t>
-            </w:r>
-          </w:p>
-        </w:tc>
-        <w:tc>
-          <w:tcPr/>
-          <w:p>
-            <w:pPr>
-              <w:pStyle w:val="Compact"/>
-              <w:jc w:val="left"/>
-            </w:pPr>
-            <w:r>
-              <w:t xml:space="preserve">15 February 2022</w:t>
             </w:r>
           </w:p>
         </w:tc>

</xml_diff>

<commit_message>
2023-03-07: TR-383 Amendment 6 Common YANG Modules for Access Networks
</commit_message>
<xml_diff>
--- a/docs/index.docx
+++ b/docs/index.docx
@@ -10037,7 +10037,10 @@
   <w:style w:type="character" w:customStyle="1" w:styleId="ImportTok">
     <w:name w:val="ImportTok"/>
     <w:basedOn w:val="VerbatimChar"/>
-    <w:rPr/>
+    <w:rPr>
+      <w:color w:val="008000"/>
+      <w:b/>
+    </w:rPr>
   </w:style>
   <w:style w:type="character" w:customStyle="1" w:styleId="CommentTok">
     <w:name w:val="CommentTok"/>
@@ -10112,7 +10115,9 @@
   <w:style w:type="character" w:customStyle="1" w:styleId="BuiltInTok">
     <w:name w:val="BuiltInTok"/>
     <w:basedOn w:val="VerbatimChar"/>
-    <w:rPr/>
+    <w:rPr>
+      <w:color w:val="008000"/>
+    </w:rPr>
   </w:style>
   <w:style w:type="character" w:customStyle="1" w:styleId="ExtensionTok">
     <w:name w:val="ExtensionTok"/>

</xml_diff>

<commit_message>
2023-03-15 OD-360 Issue 1 Amendment 1 BBF YANG Best Current Practices
</commit_message>
<xml_diff>
--- a/docs/index.docx
+++ b/docs/index.docx
@@ -33,7 +33,7 @@
         <w:t xml:space="preserve"> </w:t>
       </w:r>
       <w:r>
-        <w:t xml:space="preserve">1</w:t>
+        <w:t xml:space="preserve">1 Amendment 1</w:t>
       </w:r>
       <w:r>
         <w:t xml:space="preserve"> </w:t>
@@ -56,13 +56,13 @@
         <w:t xml:space="preserve"> </w:t>
       </w:r>
       <w:r>
-        <w:t xml:space="preserve">February</w:t>
-      </w:r>
-      <w:r>
-        <w:t xml:space="preserve"> </w:t>
-      </w:r>
-      <w:r>
-        <w:t xml:space="preserve">2022</w:t>
+        <w:t xml:space="preserve">March</w:t>
+      </w:r>
+      <w:r>
+        <w:t xml:space="preserve"> </w:t>
+      </w:r>
+      <w:r>
+        <w:t xml:space="preserve">2023</w:t>
       </w:r>
     </w:p>
     <w:sdt>
@@ -572,7 +572,7 @@
               <w:jc w:val="left"/>
             </w:pPr>
             <w:r>
-              <w:t xml:space="preserve">Joey Boyd, ADTRAN</w:t>
+              <w:t xml:space="preserve">Joey Boyd, Adtran</w:t>
             </w:r>
           </w:p>
         </w:tc>
@@ -589,6 +589,74 @@
           </w:p>
         </w:tc>
       </w:tr>
+      <w:tr>
+        <w:tc>
+          <w:tcPr/>
+          <w:p>
+            <w:pPr>
+              <w:pStyle w:val="Compact"/>
+              <w:jc w:val="left"/>
+            </w:pPr>
+            <w:r>
+              <w:t xml:space="preserve">Issue 1 Amendment 1</w:t>
+            </w:r>
+          </w:p>
+        </w:tc>
+        <w:tc>
+          <w:tcPr/>
+          <w:p>
+            <w:pPr>
+              <w:pStyle w:val="Compact"/>
+              <w:jc w:val="left"/>
+            </w:pPr>
+            <w:r>
+              <w:t xml:space="preserve">15 March 2023</w:t>
+            </w:r>
+          </w:p>
+        </w:tc>
+        <w:tc>
+          <w:tcPr/>
+          <w:p>
+            <w:pPr>
+              <w:pStyle w:val="Compact"/>
+              <w:jc w:val="left"/>
+            </w:pPr>
+            <w:r>
+              <w:t xml:space="preserve">Joey Boyd, Adtran</w:t>
+            </w:r>
+          </w:p>
+        </w:tc>
+        <w:tc>
+          <w:tcPr/>
+          <w:p>
+            <w:pPr>
+              <w:pStyle w:val="Compact"/>
+              <w:jc w:val="left"/>
+            </w:pPr>
+            <w:r>
+              <w:t xml:space="preserve">Add</w:t>
+            </w:r>
+            <w:r>
+              <w:t xml:space="preserve"> </w:t>
+            </w:r>
+            <w:r>
+              <w:t xml:space="preserve">‘</w:t>
+            </w:r>
+            <w:r>
+              <w:t xml:space="preserve">units</w:t>
+            </w:r>
+            <w:r>
+              <w:t xml:space="preserve">’</w:t>
+            </w:r>
+            <w:r>
+              <w:t xml:space="preserve"> </w:t>
+            </w:r>
+            <w:r>
+              <w:t xml:space="preserve">statement guidelines</w:t>
+            </w:r>
+          </w:p>
+        </w:tc>
+      </w:tr>
     </w:tbl>
     <w:p>
       <w:pPr>
@@ -804,7 +872,7 @@
     </w:p>
     <w:bookmarkEnd w:id="35"/>
     <w:bookmarkEnd w:id="36"/>
-    <w:bookmarkStart w:id="119" w:name="sec:yang-guidelines"/>
+    <w:bookmarkStart w:id="131" w:name="sec:yang-guidelines"/>
     <w:p>
       <w:pPr>
         <w:pStyle w:val="Heading1"/>
@@ -889,7 +957,7 @@
         <w:pStyle w:val="FirstParagraph"/>
       </w:pPr>
       <w:r>
-        <w:t xml:space="preserve">New YANG modules MAY be created from the BBF template as shown below:</w:t>
+        <w:t xml:space="preserve">New YANG modules MAY be created from the BBF template as shown here:</w:t>
       </w:r>
       <w:r>
         <w:t xml:space="preserve"> </w:t>
@@ -947,7 +1015,7 @@
         </w:r>
       </w:hyperlink>
       <w:r>
-        <w:t xml:space="preserve">, apply in their entirety to BBF YANG modules. However, they are aimed at IETF Standards Track YANG modules and therefore contain some IETF specifics which cannot be taken literally.</w:t>
+        <w:t xml:space="preserve">, apply in their entirety to BBF YANG modules. However, they are aimed at IETF Standards Track YANG modules and contain some IETF specific guidelines that cannot be applied literally to BBF YANG modules.</w:t>
       </w:r>
     </w:p>
     <w:p>
@@ -1112,7 +1180,7 @@
         <w:pStyle w:val="BodyText"/>
       </w:pPr>
       <w:r>
-        <w:t xml:space="preserve">BBF YANG modules MUST use YANG terminology, e.g. when used in descriptions the terms SHOULD refer to</w:t>
+        <w:t xml:space="preserve">BBF YANG modules MUST use YANG terminology, e.g., when used in descriptions the terms SHOULD refer to</w:t>
       </w:r>
       <w:r>
         <w:t xml:space="preserve"> </w:t>
@@ -1667,7 +1735,7 @@
         <w:pStyle w:val="BodyText"/>
       </w:pPr>
       <w:r>
-        <w:t xml:space="preserve">The rules specified in this Section effectively mean that the second and subsequent lines of multi-line strings have to be aligned under the character following the opening double quote.</w:t>
+        <w:t xml:space="preserve">The rules specified in this section effectively mean that the second and subsequent lines of multi-line strings have to be aligned under the character following the opening double quote.</w:t>
       </w:r>
     </w:p>
     <w:p>
@@ -1831,7 +1899,10 @@
         <w:pStyle w:val="BodyText"/>
       </w:pPr>
       <w:r>
-        <w:t xml:space="preserve">The remainder of the section applies with appropriate translations of IETF terms to BBF terms, e.g. </w:t>
+        <w:t xml:space="preserve">The remainder of the section applies with appropriate translations of IETF terms to BBF terms, e.g.,</w:t>
+      </w:r>
+      <w:r>
+        <w:t xml:space="preserve"> </w:t>
       </w:r>
       <w:r>
         <w:t xml:space="preserve">“</w:t>
@@ -2110,7 +2181,7 @@
         <w:rPr>
           <w:rStyle w:val="VerbatimChar"/>
         </w:rPr>
-        <w:t xml:space="preserve">  should be directed to &lt;mailto:info@broadband-forum.org&gt;.</w:t>
+        <w:t xml:space="preserve">  should be directed to &lt;mailto:help@broadband-forum.org&gt;.</w:t>
       </w:r>
     </w:p>
     <w:p>
@@ -2142,7 +2213,7 @@
         <w:pStyle w:val="Compact"/>
       </w:pPr>
       <w:r>
-        <w:t xml:space="preserve">Project Stream Leader name(s) and affiliation(s) - omit if not Project Stream Leader</w:t>
+        <w:t xml:space="preserve">Project Stream Leader name(s) and affiliation(s) - omit if no Project Stream Leader</w:t>
       </w:r>
     </w:p>
     <w:p>
@@ -2365,7 +2436,7 @@
         <w:t xml:space="preserve">“</w:t>
       </w:r>
       <w:r>
-        <w:t xml:space="preserve">full</w:t>
+        <w:t xml:space="preserve">abbreviated</w:t>
       </w:r>
       <w:r>
         <w:t xml:space="preserve">”</w:t>
@@ -2374,13 +2445,34 @@
         <w:t xml:space="preserve"> </w:t>
       </w:r>
       <w:r>
-        <w:t xml:space="preserve">TR names, e.g. </w:t>
+        <w:t xml:space="preserve">TR names, e.g.,</w:t>
+      </w:r>
+      <w:r>
+        <w:t xml:space="preserve"> </w:t>
       </w:r>
       <w:r>
         <w:t xml:space="preserve">“</w:t>
       </w:r>
       <w:r>
-        <w:t xml:space="preserve">TR-181 Issue 2 Amendment 42 Corrigendum 156</w:t>
+        <w:t xml:space="preserve">TR-101i2</w:t>
+      </w:r>
+      <w:r>
+        <w:t xml:space="preserve">”</w:t>
+      </w:r>
+      <w:r>
+        <w:t xml:space="preserve"> </w:t>
+      </w:r>
+      <w:r>
+        <w:t xml:space="preserve">or</w:t>
+      </w:r>
+      <w:r>
+        <w:t xml:space="preserve"> </w:t>
+      </w:r>
+      <w:r>
+        <w:t xml:space="preserve">“</w:t>
+      </w:r>
+      <w:r>
+        <w:t xml:space="preserve">TR-383a6</w:t>
       </w:r>
       <w:r>
         <w:t xml:space="preserve">”</w:t>
@@ -2581,7 +2673,10 @@
         <w:pStyle w:val="BodyText"/>
       </w:pPr>
       <w:r>
-        <w:t xml:space="preserve">Section 4.9 applies with appropriate translations of IETF terms to BBF terms, e.g. </w:t>
+        <w:t xml:space="preserve">Section 4.9 applies with appropriate translations of IETF terms to BBF terms, e.g.,</w:t>
+      </w:r>
+      <w:r>
+        <w:t xml:space="preserve"> </w:t>
       </w:r>
       <w:r>
         <w:t xml:space="preserve">“</w:t>
@@ -2986,7 +3081,7 @@
         <w:pStyle w:val="Compact"/>
       </w:pPr>
       <w:r>
-        <w:t xml:space="preserve">The local module prefix SHOULD be used instead of no prefix in all path expressions.</w:t>
+        <w:t xml:space="preserve">The local module prefix SHOULD be used instead of no prefix in all path expressions. The exceptions to this are path statements defined in a grouping that reference a node in another grouping. The referenced node will belong to the module(s) where the grouping is used, so the prefix cannot be assumed.</w:t>
       </w:r>
     </w:p>
     <w:p>
@@ -3405,7 +3500,7 @@
         <w:pStyle w:val="BodyText"/>
       </w:pPr>
       <w:r>
-        <w:t xml:space="preserve">Where possible, all BBF YANG models SHOULD apply either</w:t>
+        <w:t xml:space="preserve">Where possible, all BBF YANG models SHOULD apply</w:t>
       </w:r>
       <w:r>
         <w:t xml:space="preserve"> </w:t>
@@ -3423,7 +3518,7 @@
         <w:t xml:space="preserve"> </w:t>
       </w:r>
       <w:r>
-        <w:t xml:space="preserve">or</w:t>
+        <w:t xml:space="preserve">and/or</w:t>
       </w:r>
       <w:r>
         <w:t xml:space="preserve"> </w:t>
@@ -4878,7 +4973,7 @@
         <w:pStyle w:val="FirstParagraph"/>
       </w:pPr>
       <w:r>
-        <w:t xml:space="preserve">Where YANG allows something or some behavior to be explicitly modeled (e.g. enumerations, range, units, must, etc.) then this SHOULD always be done. Mandatory requirements in descriptions SHOULD be used only where it is not possible to use formal YANG modeling to convey the requirement.</w:t>
+        <w:t xml:space="preserve">Where YANG allows something or some behavior to be explicitly modeled (e.g., enumerations, range, units, must, etc.) then this SHOULD always be done. Mandatory requirements in descriptions SHOULD be used only where it is not possible to use formal YANG modeling to convey the requirement.</w:t>
       </w:r>
     </w:p>
     <w:bookmarkEnd w:id="93"/>
@@ -4932,7 +5027,10 @@
         <w:pStyle w:val="FirstParagraph"/>
       </w:pPr>
       <w:r>
-        <w:t xml:space="preserve">YANG identifiers which represent multiple words, e.g target margin, SHOULD use a dash between the normally whitespace separated words, e.g. </w:t>
+        <w:t xml:space="preserve">YANG identifiers which represent multiple words, e.g., target margin, SHOULD use a dash between the normally whitespace separated words, e.g.,</w:t>
+      </w:r>
+      <w:r>
+        <w:t xml:space="preserve"> </w:t>
       </w:r>
       <w:r>
         <w:t xml:space="preserve">‘</w:t>
@@ -5097,6 +5195,9 @@
         <w:t xml:space="preserve">Requirements that are captured in a Broadband Forum Technical Report</w:t>
       </w:r>
       <w:r>
+        <w:t xml:space="preserve">:</w:t>
+      </w:r>
+      <w:r>
         <w:t xml:space="preserve"> </w:t>
       </w:r>
       <w:r>
@@ -5106,7 +5207,7 @@
         <w:t xml:space="preserve"> </w:t>
       </w:r>
       <w:r>
-        <w:t xml:space="preserve">For example, the models contained in TR-383 build on the requirements of TR-101/156/167/301</w:t>
+        <w:t xml:space="preserve">For example, the models contained in TR-383 build on the requirements of TR-101/156/167/301.</w:t>
       </w:r>
     </w:p>
     <w:p>
@@ -5124,6 +5225,9 @@
         <w:t xml:space="preserve">Requirements (or information models) that are captured in standards documents published by other SDOs and referenced from a Broadband Forum Technical Report, for which the other SDO is not developing a YANG model</w:t>
       </w:r>
       <w:r>
+        <w:t xml:space="preserve">:</w:t>
+      </w:r>
+      <w:r>
         <w:t xml:space="preserve"> </w:t>
       </w:r>
       <w:r>
@@ -5133,7 +5237,7 @@
         <w:t xml:space="preserve"> </w:t>
       </w:r>
       <w:r>
-        <w:t xml:space="preserve">For example, the TR-355 G.fast YANG model contains attributes defined in ITU-T Recommendation G.997.2</w:t>
+        <w:t xml:space="preserve">For example, the TR-355 G.fast YANG model contains attributes defined in ITU-T Recommendation G.997.2.</w:t>
       </w:r>
     </w:p>
     <w:p>
@@ -5151,6 +5255,9 @@
         <w:t xml:space="preserve">A model requirement which is not formulated in a Broadband Forum Technical Report or a standard published by another SDO</w:t>
       </w:r>
       <w:r>
+        <w:t xml:space="preserve">:</w:t>
+      </w:r>
+      <w:r>
         <w:t xml:space="preserve"> </w:t>
       </w:r>
       <w:r>
@@ -5187,7 +5294,7 @@
         </w:numPr>
       </w:pPr>
       <w:r>
-        <w:t xml:space="preserve">It is desirable, but not mandatory for the requirements to be captured in a BBF TR. But that should not hold up putting the requirement in the YANG model. In other words, if the Work Area agrees that something should be added in a BBF YANG model, then we do not need to wait until the requirement is captured in a TR.</w:t>
+        <w:t xml:space="preserve">It is desirable, but not mandatory, for the requirements to be captured in a BBF Technical Report. However, that should not hold up putting the requirement in the YANG model. In other words, if the Work Area agrees that something should be added in a BBF YANG model, then we do not need to wait until the requirement is captured in a Technical Report.</w:t>
       </w:r>
     </w:p>
     <w:p>
@@ -5198,7 +5305,7 @@
         </w:numPr>
       </w:pPr>
       <w:r>
-        <w:t xml:space="preserve">The new requirement must not break existing BBF TRs.</w:t>
+        <w:t xml:space="preserve">The new requirement must not break existing BBF Technical Reports.</w:t>
       </w:r>
     </w:p>
     <w:p>
@@ -5561,7 +5668,7 @@
         <w:pStyle w:val="FirstParagraph"/>
       </w:pPr>
       <w:r>
-        <w:t xml:space="preserve">All enums in an enumeration SHOULD be named using names which describe their functional meaning rather than something ambiguous such as an integer string,</w:t>
+        <w:t xml:space="preserve">All enums in an enumeration SHOULD be named using names that describe their functional meaning rather than something ambiguous such as an integer string,</w:t>
       </w:r>
       <w:r>
         <w:t xml:space="preserve"> </w:t>
@@ -6778,7 +6885,7 @@
         <w:pStyle w:val="BodyText"/>
       </w:pPr>
       <w:r>
-        <w:t xml:space="preserve">The default case of a choice statement MUST not contain sole descendant leaf node of type</w:t>
+        <w:t xml:space="preserve">The default case of a choice statement MUST not contain a sole descendant leaf node of type</w:t>
       </w:r>
       <w:r>
         <w:t xml:space="preserve"> </w:t>
@@ -6886,16 +6993,7 @@
         <w:t xml:space="preserve"> </w:t>
       </w:r>
       <w:r>
-        <w:t xml:space="preserve">has a leaf with an empty type as the only child node. Since an empty leaf cannot have a default value, the behavior of an</w:t>
-      </w:r>
-      <w:r>
-        <w:t xml:space="preserve"> </w:t>
-      </w:r>
-      <w:r>
-        <w:t xml:space="preserve"> </w:t>
-      </w:r>
-      <w:r>
-        <w:t xml:space="preserve">request that creates the</w:t>
+        <w:t xml:space="preserve">has a leaf with an empty type as the only child node. Since an empty leaf cannot have a default value, the behavior of an &lt;edit-config&gt; request that creates the</w:t>
       </w:r>
       <w:r>
         <w:t xml:space="preserve"> </w:t>
@@ -8300,7 +8398,7 @@
         <w:pStyle w:val="BodyText"/>
       </w:pPr>
       <w:r>
-        <w:t xml:space="preserve">An integer type can be replaced as long as the replacement uses the same built-in YANG type, e.g. uint32 or int64 and that the range specified falls within the range of the original definition. If the original does not define a range then any range can be specified in the deviation. If the original defines a range of values, the range of the deviation must fall within this defined range. In other words the new minimum value must be greater than or equal to the original and the new maximum value must be less than or equal to the original. For example, the following defines an object of type uint32 with a range of values 1 to 999999.</w:t>
+        <w:t xml:space="preserve">An integer type can be replaced as long as the replacement uses the same built-in YANG type, e.g., uint32 or int64, and that the range specified falls within the range of the original definition. If the original does not define a range, then any range can be specified in the deviation. If the original defines a range of values, the range of the deviation must fall within this defined range. In other words the new minimum value must be greater than or equal to the original, and the new maximum value must be less than or equal to the original. For example, the following defines an object of type uint32 with a range of values 1 to 999999.</w:t>
       </w:r>
     </w:p>
     <w:p>
@@ -8464,7 +8562,7 @@
         <w:pStyle w:val="FirstParagraph"/>
       </w:pPr>
       <w:r>
-        <w:t xml:space="preserve">A string type can be replaced as long as its replacement is also a string and any specified length or pattern is valid per the original definition. If no length is specified in the original, this means that any length restriction may be added. If a length is specified, it means the new length can be specified so long as the new minimum value is greater than or equal to the original and the new maximum value is less than or equal to the original. If no pattern is specified in the original, any pattern may be added. If a pattern is specified in the original, the new pattern must be equal to or a subset of the original. For example, the following object is defined as a string with no length restriction and a pattern which allows for any alphanumeric character.</w:t>
+        <w:t xml:space="preserve">A string type can be replaced as long as its replacement is also a string and any specified length or pattern is valid per the original definition. If no length is specified in the original, this means that any length restriction may be added. If a length is specified, it means the new length can be specified so long as the new minimum value is greater than or equal to the original, and the new maximum value is less than or equal to the original. If no pattern is specified in the original, any pattern may be added. If a pattern is specified in the original, the new pattern must be equal to or a subset of the original. For example, the following object is defined as a string with no length restriction and a pattern which allows for any alphanumeric character.</w:t>
       </w:r>
     </w:p>
     <w:p>
@@ -8954,7 +9052,1250 @@
     </w:p>
     <w:bookmarkEnd w:id="117"/>
     <w:bookmarkEnd w:id="118"/>
-    <w:bookmarkEnd w:id="119"/>
+    <w:bookmarkStart w:id="130" w:name="sec:bbf-guidelines-for-units-statements"/>
+    <w:p>
+      <w:pPr>
+        <w:pStyle w:val="Heading2"/>
+      </w:pPr>
+      <w:r>
+        <w:t xml:space="preserve">BBF Guidelines for</w:t>
+      </w:r>
+      <w:r>
+        <w:t xml:space="preserve"> </w:t>
+      </w:r>
+      <w:r>
+        <w:t xml:space="preserve">‘</w:t>
+      </w:r>
+      <w:r>
+        <w:t xml:space="preserve">units</w:t>
+      </w:r>
+      <w:r>
+        <w:t xml:space="preserve">’</w:t>
+      </w:r>
+      <w:r>
+        <w:t xml:space="preserve"> </w:t>
+      </w:r>
+      <w:r>
+        <w:t xml:space="preserve">Statements</w:t>
+      </w:r>
+    </w:p>
+    <w:p>
+      <w:pPr>
+        <w:pStyle w:val="FirstParagraph"/>
+      </w:pPr>
+      <w:r>
+        <w:t xml:space="preserve">The following guidelines apply to the specification of</w:t>
+      </w:r>
+      <w:r>
+        <w:t xml:space="preserve"> </w:t>
+      </w:r>
+      <w:r>
+        <w:t xml:space="preserve">‘</w:t>
+      </w:r>
+      <w:r>
+        <w:t xml:space="preserve">units</w:t>
+      </w:r>
+      <w:r>
+        <w:t xml:space="preserve">’</w:t>
+      </w:r>
+      <w:r>
+        <w:t xml:space="preserve"> </w:t>
+      </w:r>
+      <w:r>
+        <w:t xml:space="preserve">statements within Broadband Forum</w:t>
+      </w:r>
+      <w:r>
+        <w:t xml:space="preserve"> </w:t>
+      </w:r>
+      <w:r>
+        <w:t xml:space="preserve">YANG modules. These guidelines are based on the following reference documentation as well as</w:t>
+      </w:r>
+      <w:r>
+        <w:t xml:space="preserve"> </w:t>
+      </w:r>
+      <w:r>
+        <w:t xml:space="preserve">practical usage within Broadband Forum YANG modules:</w:t>
+      </w:r>
+    </w:p>
+    <w:p>
+      <w:pPr>
+        <w:numPr>
+          <w:ilvl w:val="0"/>
+          <w:numId w:val="1021"/>
+        </w:numPr>
+        <w:pStyle w:val="Compact"/>
+      </w:pPr>
+      <w:r>
+        <w:t xml:space="preserve">IEEE Std. 260.1</w:t>
+      </w:r>
+    </w:p>
+    <w:p>
+      <w:pPr>
+        <w:numPr>
+          <w:ilvl w:val="0"/>
+          <w:numId w:val="1021"/>
+        </w:numPr>
+        <w:pStyle w:val="Compact"/>
+      </w:pPr>
+      <w:hyperlink r:id="rId119">
+        <w:r>
+          <w:rPr>
+            <w:rStyle w:val="Hyperlink"/>
+          </w:rPr>
+          <w:t xml:space="preserve">NIST Special Publication 811</w:t>
+        </w:r>
+      </w:hyperlink>
+    </w:p>
+    <w:bookmarkStart w:id="120" w:name="sec:terminology-1"/>
+    <w:p>
+      <w:pPr>
+        <w:pStyle w:val="Heading3"/>
+      </w:pPr>
+      <w:r>
+        <w:t xml:space="preserve">Terminology</w:t>
+      </w:r>
+    </w:p>
+    <w:p>
+      <w:pPr>
+        <w:pStyle w:val="FirstParagraph"/>
+      </w:pPr>
+      <w:r>
+        <w:t xml:space="preserve">The following terminology is used throughout these guidelines.</w:t>
+      </w:r>
+    </w:p>
+    <w:tbl>
+      <w:tblPr>
+        <w:tblStyle w:val="Table"/>
+        <w:tblW w:type="pct" w:w="5000"/>
+        <w:tblLook w:firstRow="1" w:lastRow="0" w:firstColumn="0" w:lastColumn="0" w:noHBand="0" w:noVBand="0" w:val="0020"/>
+      </w:tblPr>
+      <w:tblGrid>
+        <w:gridCol w:w="3017"/>
+        <w:gridCol w:w="4902"/>
+      </w:tblGrid>
+      <w:tr>
+        <w:trPr>
+          <w:tblHeader w:val="true"/>
+        </w:trPr>
+        <w:tc>
+          <w:tcPr/>
+          <w:p>
+            <w:pPr>
+              <w:pStyle w:val="Compact"/>
+              <w:jc w:val="left"/>
+            </w:pPr>
+            <w:r>
+              <w:t xml:space="preserve">Term</w:t>
+            </w:r>
+          </w:p>
+        </w:tc>
+        <w:tc>
+          <w:tcPr/>
+          <w:p>
+            <w:pPr>
+              <w:pStyle w:val="Compact"/>
+              <w:jc w:val="left"/>
+            </w:pPr>
+            <w:r>
+              <w:t xml:space="preserve">Description</w:t>
+            </w:r>
+          </w:p>
+        </w:tc>
+      </w:tr>
+      <w:tr>
+        <w:tc>
+          <w:tcPr/>
+          <w:p>
+            <w:pPr>
+              <w:pStyle w:val="Compact"/>
+              <w:jc w:val="left"/>
+            </w:pPr>
+            <w:r>
+              <w:t xml:space="preserve">family</w:t>
+            </w:r>
+          </w:p>
+        </w:tc>
+        <w:tc>
+          <w:tcPr/>
+          <w:p>
+            <w:pPr>
+              <w:pStyle w:val="Compact"/>
+              <w:jc w:val="left"/>
+            </w:pPr>
+            <w:r>
+              <w:t xml:space="preserve">refers to a group of</w:t>
+            </w:r>
+            <w:r>
+              <w:t xml:space="preserve"> </w:t>
+            </w:r>
+            <w:r>
+              <w:t xml:space="preserve">‘</w:t>
+            </w:r>
+            <w:r>
+              <w:t xml:space="preserve">units</w:t>
+            </w:r>
+            <w:r>
+              <w:t xml:space="preserve">’</w:t>
+            </w:r>
+            <w:r>
+              <w:t xml:space="preserve"> </w:t>
+            </w:r>
+            <w:r>
+              <w:t xml:space="preserve">statements representing a common functional area including, but not limited to, time, length, temperature, electricity, speed and memory storage</w:t>
+            </w:r>
+          </w:p>
+        </w:tc>
+      </w:tr>
+      <w:tr>
+        <w:tc>
+          <w:tcPr/>
+          <w:p>
+            <w:pPr>
+              <w:pStyle w:val="Compact"/>
+              <w:jc w:val="left"/>
+            </w:pPr>
+            <w:r>
+              <w:t xml:space="preserve">unit</w:t>
+            </w:r>
+          </w:p>
+        </w:tc>
+        <w:tc>
+          <w:tcPr/>
+          <w:p>
+            <w:pPr>
+              <w:pStyle w:val="Compact"/>
+              <w:jc w:val="left"/>
+            </w:pPr>
+            <w:r>
+              <w:t xml:space="preserve">the full text name of a unit, e.g., seconds, milliwatts</w:t>
+            </w:r>
+          </w:p>
+        </w:tc>
+      </w:tr>
+      <w:tr>
+        <w:tc>
+          <w:tcPr/>
+          <w:p>
+            <w:pPr>
+              <w:pStyle w:val="Compact"/>
+              <w:jc w:val="left"/>
+            </w:pPr>
+            <w:r>
+              <w:t xml:space="preserve">symbol</w:t>
+            </w:r>
+          </w:p>
+        </w:tc>
+        <w:tc>
+          <w:tcPr/>
+          <w:p>
+            <w:pPr>
+              <w:pStyle w:val="Compact"/>
+              <w:jc w:val="left"/>
+            </w:pPr>
+            <w:r>
+              <w:t xml:space="preserve">the abbreviated form of expressing the units, e.g., mW, dBm</w:t>
+            </w:r>
+          </w:p>
+        </w:tc>
+      </w:tr>
+    </w:tbl>
+    <w:bookmarkEnd w:id="120"/>
+    <w:bookmarkStart w:id="121" w:name="sec:units-1-unit-vs-symbol"/>
+    <w:p>
+      <w:pPr>
+        <w:pStyle w:val="Heading3"/>
+      </w:pPr>
+      <w:r>
+        <w:t xml:space="preserve">UNITS-1: Unit vs Symbol</w:t>
+      </w:r>
+    </w:p>
+    <w:p>
+      <w:pPr>
+        <w:pStyle w:val="FirstParagraph"/>
+      </w:pPr>
+      <w:r>
+        <w:t xml:space="preserve">All</w:t>
+      </w:r>
+      <w:r>
+        <w:t xml:space="preserve"> </w:t>
+      </w:r>
+      <w:r>
+        <w:t xml:space="preserve">‘</w:t>
+      </w:r>
+      <w:r>
+        <w:t xml:space="preserve">units</w:t>
+      </w:r>
+      <w:r>
+        <w:t xml:space="preserve">’</w:t>
+      </w:r>
+      <w:r>
+        <w:t xml:space="preserve"> </w:t>
+      </w:r>
+      <w:r>
+        <w:t xml:space="preserve">statements SHALL use either the</w:t>
+      </w:r>
+      <w:r>
+        <w:t xml:space="preserve"> </w:t>
+      </w:r>
+      <w:r>
+        <w:t xml:space="preserve">“</w:t>
+      </w:r>
+      <w:r>
+        <w:t xml:space="preserve">unit</w:t>
+      </w:r>
+      <w:r>
+        <w:t xml:space="preserve">”</w:t>
+      </w:r>
+      <w:r>
+        <w:t xml:space="preserve"> </w:t>
+      </w:r>
+      <w:r>
+        <w:t xml:space="preserve">or the</w:t>
+      </w:r>
+      <w:r>
+        <w:t xml:space="preserve"> </w:t>
+      </w:r>
+      <w:r>
+        <w:t xml:space="preserve">“</w:t>
+      </w:r>
+      <w:r>
+        <w:t xml:space="preserve">symbol</w:t>
+      </w:r>
+      <w:r>
+        <w:t xml:space="preserve">”</w:t>
+      </w:r>
+      <w:r>
+        <w:t xml:space="preserve"> </w:t>
+      </w:r>
+      <w:r>
+        <w:t xml:space="preserve">as defined in IEEE Std. 260.1 including the proper use of uppercase and lowercase. The chosen method used should be applied consistently within a family of units. In general, the</w:t>
+      </w:r>
+      <w:r>
+        <w:t xml:space="preserve"> </w:t>
+      </w:r>
+      <w:r>
+        <w:t xml:space="preserve">“</w:t>
+      </w:r>
+      <w:r>
+        <w:t xml:space="preserve">unit</w:t>
+      </w:r>
+      <w:r>
+        <w:t xml:space="preserve">”</w:t>
+      </w:r>
+      <w:r>
+        <w:t xml:space="preserve"> </w:t>
+      </w:r>
+      <w:r>
+        <w:t xml:space="preserve">should be used with the</w:t>
+      </w:r>
+      <w:r>
+        <w:t xml:space="preserve"> </w:t>
+      </w:r>
+      <w:r>
+        <w:t xml:space="preserve">“</w:t>
+      </w:r>
+      <w:r>
+        <w:t xml:space="preserve">symbol</w:t>
+      </w:r>
+      <w:r>
+        <w:t xml:space="preserve">”</w:t>
+      </w:r>
+      <w:r>
+        <w:t xml:space="preserve"> </w:t>
+      </w:r>
+      <w:r>
+        <w:t xml:space="preserve">being used on a case-by-case basis. For example, use</w:t>
+      </w:r>
+      <w:r>
+        <w:t xml:space="preserve"> </w:t>
+      </w:r>
+      <w:r>
+        <w:t xml:space="preserve">“</w:t>
+      </w:r>
+      <w:r>
+        <w:t xml:space="preserve">seconds</w:t>
+      </w:r>
+      <w:r>
+        <w:t xml:space="preserve">”</w:t>
+      </w:r>
+      <w:r>
+        <w:t xml:space="preserve"> </w:t>
+      </w:r>
+      <w:r>
+        <w:t xml:space="preserve">or some derivation (see UNITS-3) for time but</w:t>
+      </w:r>
+      <w:r>
+        <w:t xml:space="preserve"> </w:t>
+      </w:r>
+      <w:r>
+        <w:t xml:space="preserve">“</w:t>
+      </w:r>
+      <w:r>
+        <w:t xml:space="preserve">dBm</w:t>
+      </w:r>
+      <w:r>
+        <w:t xml:space="preserve">”</w:t>
+      </w:r>
+      <w:r>
+        <w:t xml:space="preserve"> </w:t>
+      </w:r>
+      <w:r>
+        <w:t xml:space="preserve">for power level as the term</w:t>
+      </w:r>
+      <w:r>
+        <w:t xml:space="preserve"> </w:t>
+      </w:r>
+      <w:r>
+        <w:t xml:space="preserve">“</w:t>
+      </w:r>
+      <w:r>
+        <w:t xml:space="preserve">decibel-milliwatts</w:t>
+      </w:r>
+      <w:r>
+        <w:t xml:space="preserve">”</w:t>
+      </w:r>
+      <w:r>
+        <w:t xml:space="preserve"> </w:t>
+      </w:r>
+      <w:r>
+        <w:t xml:space="preserve">is not commonly used.</w:t>
+      </w:r>
+    </w:p>
+    <w:bookmarkEnd w:id="121"/>
+    <w:bookmarkStart w:id="122" w:name="sec:units-2-plural-form"/>
+    <w:p>
+      <w:pPr>
+        <w:pStyle w:val="Heading3"/>
+      </w:pPr>
+      <w:r>
+        <w:t xml:space="preserve">UNITS-2: Plural Form</w:t>
+      </w:r>
+    </w:p>
+    <w:p>
+      <w:pPr>
+        <w:pStyle w:val="FirstParagraph"/>
+      </w:pPr>
+      <w:r>
+        <w:t xml:space="preserve">Where applicable, the full</w:t>
+      </w:r>
+      <w:r>
+        <w:t xml:space="preserve"> </w:t>
+      </w:r>
+      <w:r>
+        <w:t xml:space="preserve">“</w:t>
+      </w:r>
+      <w:r>
+        <w:t xml:space="preserve">unit</w:t>
+      </w:r>
+      <w:r>
+        <w:t xml:space="preserve">”</w:t>
+      </w:r>
+      <w:r>
+        <w:t xml:space="preserve"> </w:t>
+      </w:r>
+      <w:r>
+        <w:t xml:space="preserve">text SHALL be written in plural form, e.g., seconds vs. second. This differs from the definitions in IEEE Std. 260.1 but aligns with NIST 811 as well as the current practice in industry standard YANG data models.</w:t>
+      </w:r>
+    </w:p>
+    <w:bookmarkEnd w:id="122"/>
+    <w:bookmarkStart w:id="123" w:name="sec:units-3-base-vs-derived"/>
+    <w:p>
+      <w:pPr>
+        <w:pStyle w:val="Heading3"/>
+      </w:pPr>
+      <w:r>
+        <w:t xml:space="preserve">UNITS-3: Base vs Derived</w:t>
+      </w:r>
+    </w:p>
+    <w:p>
+      <w:pPr>
+        <w:pStyle w:val="FirstParagraph"/>
+      </w:pPr>
+      <w:r>
+        <w:t xml:space="preserve">The base unit for a given family may not always be the one that provides the best granularity. For example, it would not be common to express 20 nanoseconds as 0.00000002 seconds as doing so would make readability difficult. In those situations, a</w:t>
+      </w:r>
+      <w:r>
+        <w:t xml:space="preserve"> </w:t>
+      </w:r>
+      <w:r>
+        <w:t xml:space="preserve">“</w:t>
+      </w:r>
+      <w:r>
+        <w:t xml:space="preserve">unit</w:t>
+      </w:r>
+      <w:r>
+        <w:t xml:space="preserve">”</w:t>
+      </w:r>
+      <w:r>
+        <w:t xml:space="preserve"> </w:t>
+      </w:r>
+      <w:r>
+        <w:t xml:space="preserve">derived from the base SHOULD be used where the derived unit is a multiple of 10</w:t>
+      </w:r>
+      <w:r>
+        <w:rPr>
+          <w:vertAlign w:val="superscript"/>
+        </w:rPr>
+        <w:t xml:space="preserve">3</w:t>
+      </w:r>
+      <w:r>
+        <w:t xml:space="preserve"> </w:t>
+      </w:r>
+      <w:r>
+        <w:t xml:space="preserve">from the base, e.g., seconds, milliseconds, nanoseconds.</w:t>
+      </w:r>
+    </w:p>
+    <w:bookmarkEnd w:id="123"/>
+    <w:bookmarkStart w:id="124" w:name="sec:units-4-memory"/>
+    <w:p>
+      <w:pPr>
+        <w:pStyle w:val="Heading3"/>
+      </w:pPr>
+      <w:r>
+        <w:t xml:space="preserve">UNITS-4: Memory</w:t>
+      </w:r>
+    </w:p>
+    <w:p>
+      <w:pPr>
+        <w:pStyle w:val="FirstParagraph"/>
+      </w:pPr>
+      <w:r>
+        <w:t xml:space="preserve">For</w:t>
+      </w:r>
+      <w:r>
+        <w:t xml:space="preserve"> </w:t>
+      </w:r>
+      <w:r>
+        <w:t xml:space="preserve">‘</w:t>
+      </w:r>
+      <w:r>
+        <w:t xml:space="preserve">units</w:t>
+      </w:r>
+      <w:r>
+        <w:t xml:space="preserve">’</w:t>
+      </w:r>
+      <w:r>
+        <w:t xml:space="preserve"> </w:t>
+      </w:r>
+      <w:r>
+        <w:t xml:space="preserve">statements related to memory that need derived units for reasons similar to the usage described in UNITS-3, the derived unit SHALL be a multiple of 2</w:t>
+      </w:r>
+      <w:r>
+        <w:rPr>
+          <w:vertAlign w:val="superscript"/>
+        </w:rPr>
+        <w:t xml:space="preserve">10</w:t>
+      </w:r>
+      <w:r>
+        <w:t xml:space="preserve">, e.g., bytes, kibibytes, mebibytes.</w:t>
+      </w:r>
+    </w:p>
+    <w:bookmarkEnd w:id="124"/>
+    <w:bookmarkStart w:id="125" w:name="sec:units-5-unit-combinations"/>
+    <w:p>
+      <w:pPr>
+        <w:pStyle w:val="Heading3"/>
+      </w:pPr>
+      <w:r>
+        <w:t xml:space="preserve">UNITS-5: Unit Combinations</w:t>
+      </w:r>
+    </w:p>
+    <w:p>
+      <w:pPr>
+        <w:pStyle w:val="FirstParagraph"/>
+      </w:pPr>
+      <w:r>
+        <w:t xml:space="preserve">‘</w:t>
+      </w:r>
+      <w:r>
+        <w:t xml:space="preserve">units</w:t>
+      </w:r>
+      <w:r>
+        <w:t xml:space="preserve">’</w:t>
+      </w:r>
+      <w:r>
+        <w:t xml:space="preserve"> </w:t>
+      </w:r>
+      <w:r>
+        <w:t xml:space="preserve">statements requiring a combination of units SHALL fully spell out the relationship between the units, e.g.,</w:t>
+      </w:r>
+      <w:r>
+        <w:t xml:space="preserve"> </w:t>
+      </w:r>
+      <w:r>
+        <w:t xml:space="preserve">“</w:t>
+      </w:r>
+      <w:r>
+        <w:t xml:space="preserve">bits per second</w:t>
+      </w:r>
+      <w:r>
+        <w:t xml:space="preserve">”</w:t>
+      </w:r>
+      <w:r>
+        <w:t xml:space="preserve"> </w:t>
+      </w:r>
+      <w:r>
+        <w:t xml:space="preserve">rather than</w:t>
+      </w:r>
+      <w:r>
+        <w:t xml:space="preserve"> </w:t>
+      </w:r>
+      <w:r>
+        <w:t xml:space="preserve">“</w:t>
+      </w:r>
+      <w:r>
+        <w:t xml:space="preserve">bits/second</w:t>
+      </w:r>
+      <w:r>
+        <w:t xml:space="preserve">”</w:t>
+      </w:r>
+      <w:r>
+        <w:t xml:space="preserve">. Regarding the applicability of UNITS-2, only the first</w:t>
+      </w:r>
+      <w:r>
+        <w:t xml:space="preserve"> </w:t>
+      </w:r>
+      <w:r>
+        <w:t xml:space="preserve">“</w:t>
+      </w:r>
+      <w:r>
+        <w:t xml:space="preserve">unit</w:t>
+      </w:r>
+      <w:r>
+        <w:t xml:space="preserve">”</w:t>
+      </w:r>
+      <w:r>
+        <w:t xml:space="preserve"> </w:t>
+      </w:r>
+      <w:r>
+        <w:t xml:space="preserve">will be plural in a combination, e.g.,</w:t>
+      </w:r>
+      <w:r>
+        <w:t xml:space="preserve"> </w:t>
+      </w:r>
+      <w:r>
+        <w:t xml:space="preserve">“</w:t>
+      </w:r>
+      <w:r>
+        <w:t xml:space="preserve">bits</w:t>
+      </w:r>
+      <w:r>
+        <w:t xml:space="preserve">”</w:t>
+      </w:r>
+      <w:r>
+        <w:t xml:space="preserve"> </w:t>
+      </w:r>
+      <w:r>
+        <w:t xml:space="preserve">in</w:t>
+      </w:r>
+      <w:r>
+        <w:t xml:space="preserve"> </w:t>
+      </w:r>
+      <w:r>
+        <w:t xml:space="preserve">“</w:t>
+      </w:r>
+      <w:r>
+        <w:t xml:space="preserve">bits per second</w:t>
+      </w:r>
+      <w:r>
+        <w:t xml:space="preserve">”</w:t>
+      </w:r>
+      <w:r>
+        <w:t xml:space="preserve">.</w:t>
+      </w:r>
+    </w:p>
+    <w:bookmarkEnd w:id="125"/>
+    <w:bookmarkStart w:id="126" w:name="sec:units-6-equivalent-units"/>
+    <w:p>
+      <w:pPr>
+        <w:pStyle w:val="Heading3"/>
+      </w:pPr>
+      <w:r>
+        <w:t xml:space="preserve">UNITS-6: Equivalent Units</w:t>
+      </w:r>
+    </w:p>
+    <w:p>
+      <w:pPr>
+        <w:pStyle w:val="FirstParagraph"/>
+      </w:pPr>
+      <w:r>
+        <w:t xml:space="preserve">If more than one</w:t>
+      </w:r>
+      <w:r>
+        <w:t xml:space="preserve"> </w:t>
+      </w:r>
+      <w:r>
+        <w:t xml:space="preserve">“</w:t>
+      </w:r>
+      <w:r>
+        <w:t xml:space="preserve">unit</w:t>
+      </w:r>
+      <w:r>
+        <w:t xml:space="preserve">”</w:t>
+      </w:r>
+      <w:r>
+        <w:t xml:space="preserve"> </w:t>
+      </w:r>
+      <w:r>
+        <w:t xml:space="preserve">definition is applicable for a given type of data, then one should be chosen and applied in a consistent manner. For example, use</w:t>
+      </w:r>
+      <w:r>
+        <w:t xml:space="preserve"> </w:t>
+      </w:r>
+      <w:r>
+        <w:t xml:space="preserve">“</w:t>
+      </w:r>
+      <w:r>
+        <w:t xml:space="preserve">bytes</w:t>
+      </w:r>
+      <w:r>
+        <w:t xml:space="preserve">”</w:t>
+      </w:r>
+      <w:r>
+        <w:t xml:space="preserve"> </w:t>
+      </w:r>
+      <w:r>
+        <w:t xml:space="preserve">instead of</w:t>
+      </w:r>
+      <w:r>
+        <w:t xml:space="preserve"> </w:t>
+      </w:r>
+      <w:r>
+        <w:t xml:space="preserve">“</w:t>
+      </w:r>
+      <w:r>
+        <w:t xml:space="preserve">octets</w:t>
+      </w:r>
+      <w:r>
+        <w:t xml:space="preserve">”</w:t>
+      </w:r>
+      <w:r>
+        <w:t xml:space="preserve">.</w:t>
+      </w:r>
+    </w:p>
+    <w:bookmarkEnd w:id="126"/>
+    <w:bookmarkStart w:id="127" w:name="sec:units-7-use-of-decimal64"/>
+    <w:p>
+      <w:pPr>
+        <w:pStyle w:val="Heading3"/>
+      </w:pPr>
+      <w:r>
+        <w:t xml:space="preserve">UNITS-7: Use of decimal64</w:t>
+      </w:r>
+    </w:p>
+    <w:p>
+      <w:pPr>
+        <w:pStyle w:val="FirstParagraph"/>
+      </w:pPr>
+      <w:r>
+        <w:t xml:space="preserve">For a given data node, a base or</w:t>
+      </w:r>
+      <w:r>
+        <w:t xml:space="preserve"> </w:t>
+      </w:r>
+      <w:r>
+        <w:t xml:space="preserve">“</w:t>
+      </w:r>
+      <w:r>
+        <w:t xml:space="preserve">unit</w:t>
+      </w:r>
+      <w:r>
+        <w:t xml:space="preserve">”</w:t>
+      </w:r>
+      <w:r>
+        <w:t xml:space="preserve"> </w:t>
+      </w:r>
+      <w:r>
+        <w:t xml:space="preserve">along with the decimal64 type SHOULD be used rather than a derived</w:t>
+      </w:r>
+      <w:r>
+        <w:t xml:space="preserve"> </w:t>
+      </w:r>
+      <w:r>
+        <w:t xml:space="preserve">“</w:t>
+      </w:r>
+      <w:r>
+        <w:t xml:space="preserve">unit</w:t>
+      </w:r>
+      <w:r>
+        <w:t xml:space="preserve">”</w:t>
+      </w:r>
+      <w:r>
+        <w:t xml:space="preserve"> </w:t>
+      </w:r>
+      <w:r>
+        <w:t xml:space="preserve">along with an integer type.</w:t>
+      </w:r>
+    </w:p>
+    <w:p>
+      <w:pPr>
+        <w:pStyle w:val="BodyText"/>
+      </w:pPr>
+      <w:r>
+        <w:t xml:space="preserve">For example, use</w:t>
+      </w:r>
+    </w:p>
+    <w:p>
+      <w:pPr>
+        <w:pStyle w:val="SourceCode"/>
+      </w:pPr>
+      <w:r>
+        <w:rPr>
+          <w:rStyle w:val="VerbatimChar"/>
+        </w:rPr>
+        <w:t xml:space="preserve">  leaf rx-power {</w:t>
+      </w:r>
+      <w:r>
+        <w:br/>
+      </w:r>
+      <w:r>
+        <w:rPr>
+          <w:rStyle w:val="VerbatimChar"/>
+        </w:rPr>
+        <w:t xml:space="preserve">    type decimal64 {</w:t>
+      </w:r>
+      <w:r>
+        <w:br/>
+      </w:r>
+      <w:r>
+        <w:rPr>
+          <w:rStyle w:val="VerbatimChar"/>
+        </w:rPr>
+        <w:t xml:space="preserve">      fraction-digits 4;</w:t>
+      </w:r>
+      <w:r>
+        <w:br/>
+      </w:r>
+      <w:r>
+        <w:rPr>
+          <w:rStyle w:val="VerbatimChar"/>
+        </w:rPr>
+        <w:t xml:space="preserve">    }</w:t>
+      </w:r>
+      <w:r>
+        <w:br/>
+      </w:r>
+      <w:r>
+        <w:rPr>
+          <w:rStyle w:val="VerbatimChar"/>
+        </w:rPr>
+        <w:t xml:space="preserve">    units "watts";</w:t>
+      </w:r>
+      <w:r>
+        <w:br/>
+      </w:r>
+      <w:r>
+        <w:rPr>
+          <w:rStyle w:val="VerbatimChar"/>
+        </w:rPr>
+        <w:t xml:space="preserve">    description</w:t>
+      </w:r>
+      <w:r>
+        <w:br/>
+      </w:r>
+      <w:r>
+        <w:rPr>
+          <w:rStyle w:val="VerbatimChar"/>
+        </w:rPr>
+        <w:t xml:space="preserve">      "The receive power reported in watts.";</w:t>
+      </w:r>
+      <w:r>
+        <w:br/>
+      </w:r>
+      <w:r>
+        <w:rPr>
+          <w:rStyle w:val="VerbatimChar"/>
+        </w:rPr>
+        <w:t xml:space="preserve">  }</w:t>
+      </w:r>
+    </w:p>
+    <w:p>
+      <w:pPr>
+        <w:pStyle w:val="FirstParagraph"/>
+      </w:pPr>
+      <w:r>
+        <w:t xml:space="preserve">rather than</w:t>
+      </w:r>
+    </w:p>
+    <w:p>
+      <w:pPr>
+        <w:pStyle w:val="SourceCode"/>
+      </w:pPr>
+      <w:r>
+        <w:rPr>
+          <w:rStyle w:val="VerbatimChar"/>
+        </w:rPr>
+        <w:t xml:space="preserve">  leaf rx-power {</w:t>
+      </w:r>
+      <w:r>
+        <w:br/>
+      </w:r>
+      <w:r>
+        <w:rPr>
+          <w:rStyle w:val="VerbatimChar"/>
+        </w:rPr>
+        <w:t xml:space="preserve">    type uint32;</w:t>
+      </w:r>
+      <w:r>
+        <w:br/>
+      </w:r>
+      <w:r>
+        <w:rPr>
+          <w:rStyle w:val="VerbatimChar"/>
+        </w:rPr>
+        <w:t xml:space="preserve">    units "0.1 milliwatts";</w:t>
+      </w:r>
+      <w:r>
+        <w:br/>
+      </w:r>
+      <w:r>
+        <w:rPr>
+          <w:rStyle w:val="VerbatimChar"/>
+        </w:rPr>
+        <w:t xml:space="preserve">    description</w:t>
+      </w:r>
+      <w:r>
+        <w:br/>
+      </w:r>
+      <w:r>
+        <w:rPr>
+          <w:rStyle w:val="VerbatimChar"/>
+        </w:rPr>
+        <w:t xml:space="preserve">      "The receive power reported in tenths of a milliwatt.";</w:t>
+      </w:r>
+      <w:r>
+        <w:br/>
+      </w:r>
+      <w:r>
+        <w:rPr>
+          <w:rStyle w:val="VerbatimChar"/>
+        </w:rPr>
+        <w:t xml:space="preserve">  }</w:t>
+      </w:r>
+    </w:p>
+    <w:p>
+      <w:pPr>
+        <w:pStyle w:val="FirstParagraph"/>
+      </w:pPr>
+      <w:r>
+        <w:t xml:space="preserve">When applying this guideline, along with UNITS-3 and UNITS-4, to already published data models, strict adherence may not always be possible due to backward compatiblity issues. In those cases, express the</w:t>
+      </w:r>
+      <w:r>
+        <w:t xml:space="preserve"> </w:t>
+      </w:r>
+      <w:r>
+        <w:t xml:space="preserve">‘</w:t>
+      </w:r>
+      <w:r>
+        <w:t xml:space="preserve">units</w:t>
+      </w:r>
+      <w:r>
+        <w:t xml:space="preserve">’</w:t>
+      </w:r>
+      <w:r>
+        <w:t xml:space="preserve"> </w:t>
+      </w:r>
+      <w:r>
+        <w:t xml:space="preserve">relative to the closest base or a derived unit, e.g.,</w:t>
+      </w:r>
+      <w:r>
+        <w:t xml:space="preserve"> </w:t>
+      </w:r>
+      <w:r>
+        <w:t xml:space="preserve">“</w:t>
+      </w:r>
+      <w:r>
+        <w:t xml:space="preserve">0.1 seconds</w:t>
+      </w:r>
+      <w:r>
+        <w:t xml:space="preserve">”</w:t>
+      </w:r>
+      <w:r>
+        <w:t xml:space="preserve"> </w:t>
+      </w:r>
+      <w:r>
+        <w:t xml:space="preserve">or</w:t>
+      </w:r>
+      <w:r>
+        <w:t xml:space="preserve"> </w:t>
+      </w:r>
+      <w:r>
+        <w:t xml:space="preserve">“</w:t>
+      </w:r>
+      <w:r>
+        <w:t xml:space="preserve">1/256 milliseconds</w:t>
+      </w:r>
+      <w:r>
+        <w:t xml:space="preserve">”</w:t>
+      </w:r>
+      <w:r>
+        <w:t xml:space="preserve">.</w:t>
+      </w:r>
+    </w:p>
+    <w:bookmarkEnd w:id="127"/>
+    <w:bookmarkStart w:id="128" w:name="sec:units-8-exceptions"/>
+    <w:p>
+      <w:pPr>
+        <w:pStyle w:val="Heading3"/>
+      </w:pPr>
+      <w:r>
+        <w:t xml:space="preserve">UNITS-8: Exceptions</w:t>
+      </w:r>
+    </w:p>
+    <w:p>
+      <w:pPr>
+        <w:pStyle w:val="FirstParagraph"/>
+      </w:pPr>
+      <w:r>
+        <w:t xml:space="preserve">At times, there may be a need to preserve the relationship with an underlying standard that would result in a non-adherence to these guidelines. Such instances should be carefuly evaluated on a case-by-case basis to determine if an exception should be made. For example, in TR-385, several data nodes exist that represent data in</w:t>
+      </w:r>
+      <w:r>
+        <w:t xml:space="preserve"> </w:t>
+      </w:r>
+      <w:r>
+        <w:t xml:space="preserve">“</w:t>
+      </w:r>
+      <w:r>
+        <w:t xml:space="preserve">125 microsecond PHY frames</w:t>
+      </w:r>
+      <w:r>
+        <w:t xml:space="preserve">”</w:t>
+      </w:r>
+      <w:r>
+        <w:t xml:space="preserve">. Application of UNITS-1 would result in</w:t>
+      </w:r>
+      <w:r>
+        <w:t xml:space="preserve"> </w:t>
+      </w:r>
+      <w:r>
+        <w:t xml:space="preserve">‘</w:t>
+      </w:r>
+      <w:r>
+        <w:t xml:space="preserve">units</w:t>
+      </w:r>
+      <w:r>
+        <w:t xml:space="preserve">’</w:t>
+      </w:r>
+      <w:r>
+        <w:t xml:space="preserve"> </w:t>
+      </w:r>
+      <w:r>
+        <w:t xml:space="preserve">statements of either</w:t>
+      </w:r>
+      <w:r>
+        <w:t xml:space="preserve"> </w:t>
+      </w:r>
+      <w:r>
+        <w:t xml:space="preserve">“</w:t>
+      </w:r>
+      <w:r>
+        <w:t xml:space="preserve">125 microseconds</w:t>
+      </w:r>
+      <w:r>
+        <w:t xml:space="preserve">”</w:t>
+      </w:r>
+      <w:r>
+        <w:t xml:space="preserve"> </w:t>
+      </w:r>
+      <w:r>
+        <w:t xml:space="preserve">or</w:t>
+      </w:r>
+      <w:r>
+        <w:t xml:space="preserve"> </w:t>
+      </w:r>
+      <w:r>
+        <w:t xml:space="preserve">“</w:t>
+      </w:r>
+      <w:r>
+        <w:t xml:space="preserve">0.125 milliseconds</w:t>
+      </w:r>
+      <w:r>
+        <w:t xml:space="preserve">”</w:t>
+      </w:r>
+      <w:r>
+        <w:t xml:space="preserve">. However, this would result in a disassociation with the underlying standard where the measurement in</w:t>
+      </w:r>
+      <w:r>
+        <w:t xml:space="preserve"> </w:t>
+      </w:r>
+      <w:r>
+        <w:t xml:space="preserve">“</w:t>
+      </w:r>
+      <w:r>
+        <w:t xml:space="preserve">PHY frames</w:t>
+      </w:r>
+      <w:r>
+        <w:t xml:space="preserve">”</w:t>
+      </w:r>
+      <w:r>
+        <w:t xml:space="preserve"> </w:t>
+      </w:r>
+      <w:r>
+        <w:t xml:space="preserve">is as equally important as is the representation of time.</w:t>
+      </w:r>
+    </w:p>
+    <w:bookmarkEnd w:id="128"/>
+    <w:bookmarkStart w:id="129" w:name="X04bb541aae3b3cf33164758e7fb4852ff067084"/>
+    <w:p>
+      <w:pPr>
+        <w:pStyle w:val="Heading3"/>
+      </w:pPr>
+      <w:r>
+        <w:t xml:space="preserve">UNITS-9: Frames vs Packets vs Messages</w:t>
+      </w:r>
+    </w:p>
+    <w:p>
+      <w:pPr>
+        <w:pStyle w:val="FirstParagraph"/>
+      </w:pPr>
+      <w:r>
+        <w:t xml:space="preserve">The use of</w:t>
+      </w:r>
+      <w:r>
+        <w:t xml:space="preserve"> </w:t>
+      </w:r>
+      <w:r>
+        <w:t xml:space="preserve">“</w:t>
+      </w:r>
+      <w:r>
+        <w:t xml:space="preserve">frames</w:t>
+      </w:r>
+      <w:r>
+        <w:t xml:space="preserve">”</w:t>
+      </w:r>
+      <w:r>
+        <w:t xml:space="preserve">,</w:t>
+      </w:r>
+      <w:r>
+        <w:t xml:space="preserve"> </w:t>
+      </w:r>
+      <w:r>
+        <w:t xml:space="preserve">“</w:t>
+      </w:r>
+      <w:r>
+        <w:t xml:space="preserve">packets</w:t>
+      </w:r>
+      <w:r>
+        <w:t xml:space="preserve">”</w:t>
+      </w:r>
+      <w:r>
+        <w:t xml:space="preserve"> </w:t>
+      </w:r>
+      <w:r>
+        <w:t xml:space="preserve">and</w:t>
+      </w:r>
+      <w:r>
+        <w:t xml:space="preserve"> </w:t>
+      </w:r>
+      <w:r>
+        <w:t xml:space="preserve">“</w:t>
+      </w:r>
+      <w:r>
+        <w:t xml:space="preserve">messages</w:t>
+      </w:r>
+      <w:r>
+        <w:t xml:space="preserve">”</w:t>
+      </w:r>
+      <w:r>
+        <w:t xml:space="preserve"> </w:t>
+      </w:r>
+      <w:r>
+        <w:t xml:space="preserve">SHOULD be applied in a consistent manner based on the following guidelines:</w:t>
+      </w:r>
+    </w:p>
+    <w:p>
+      <w:pPr>
+        <w:numPr>
+          <w:ilvl w:val="0"/>
+          <w:numId w:val="1022"/>
+        </w:numPr>
+        <w:pStyle w:val="Compact"/>
+      </w:pPr>
+      <w:r>
+        <w:t xml:space="preserve">use</w:t>
+      </w:r>
+      <w:r>
+        <w:t xml:space="preserve"> </w:t>
+      </w:r>
+      <w:r>
+        <w:t xml:space="preserve">“</w:t>
+      </w:r>
+      <w:r>
+        <w:t xml:space="preserve">frames</w:t>
+      </w:r>
+      <w:r>
+        <w:t xml:space="preserve">”</w:t>
+      </w:r>
+      <w:r>
+        <w:t xml:space="preserve"> </w:t>
+      </w:r>
+      <w:r>
+        <w:t xml:space="preserve">when referring to layer 2, e.g., Ethernet frames, VLANs, etc.</w:t>
+      </w:r>
+    </w:p>
+    <w:p>
+      <w:pPr>
+        <w:numPr>
+          <w:ilvl w:val="0"/>
+          <w:numId w:val="1022"/>
+        </w:numPr>
+        <w:pStyle w:val="Compact"/>
+      </w:pPr>
+      <w:r>
+        <w:t xml:space="preserve">use</w:t>
+      </w:r>
+      <w:r>
+        <w:t xml:space="preserve"> </w:t>
+      </w:r>
+      <w:r>
+        <w:t xml:space="preserve">“</w:t>
+      </w:r>
+      <w:r>
+        <w:t xml:space="preserve">packets</w:t>
+      </w:r>
+      <w:r>
+        <w:t xml:space="preserve">”</w:t>
+      </w:r>
+      <w:r>
+        <w:t xml:space="preserve"> </w:t>
+      </w:r>
+      <w:r>
+        <w:t xml:space="preserve">when referring to layer 3, e.g., IP packets</w:t>
+      </w:r>
+    </w:p>
+    <w:p>
+      <w:pPr>
+        <w:numPr>
+          <w:ilvl w:val="0"/>
+          <w:numId w:val="1022"/>
+        </w:numPr>
+        <w:pStyle w:val="Compact"/>
+      </w:pPr>
+      <w:r>
+        <w:t xml:space="preserve">use</w:t>
+      </w:r>
+      <w:r>
+        <w:t xml:space="preserve"> </w:t>
+      </w:r>
+      <w:r>
+        <w:t xml:space="preserve">“</w:t>
+      </w:r>
+      <w:r>
+        <w:t xml:space="preserve">messages</w:t>
+      </w:r>
+      <w:r>
+        <w:t xml:space="preserve">”</w:t>
+      </w:r>
+      <w:r>
+        <w:t xml:space="preserve"> </w:t>
+      </w:r>
+      <w:r>
+        <w:t xml:space="preserve">when referring to protocols, e.g., DHCP messages, IGMP messages, etc.</w:t>
+      </w:r>
+    </w:p>
+    <w:bookmarkEnd w:id="129"/>
+    <w:bookmarkEnd w:id="130"/>
+    <w:bookmarkEnd w:id="131"/>
     <w:sectPr/>
   </w:body>
 </w:document>
@@ -9476,6 +10817,39 @@
     <w:abstractNumId w:val="991"/>
   </w:num>
   <w:num w:numId="1020">
+    <w:abstractNumId w:val="991"/>
+  </w:num>
+  <w:num w:numId="1021">
+    <w:abstractNumId w:val="99411"/>
+    <w:lvlOverride w:ilvl="0">
+      <w:startOverride w:val="1"/>
+    </w:lvlOverride>
+    <w:lvlOverride w:ilvl="1">
+      <w:startOverride w:val="1"/>
+    </w:lvlOverride>
+    <w:lvlOverride w:ilvl="2">
+      <w:startOverride w:val="1"/>
+    </w:lvlOverride>
+    <w:lvlOverride w:ilvl="3">
+      <w:startOverride w:val="1"/>
+    </w:lvlOverride>
+    <w:lvlOverride w:ilvl="4">
+      <w:startOverride w:val="1"/>
+    </w:lvlOverride>
+    <w:lvlOverride w:ilvl="5">
+      <w:startOverride w:val="1"/>
+    </w:lvlOverride>
+    <w:lvlOverride w:ilvl="6">
+      <w:startOverride w:val="1"/>
+    </w:lvlOverride>
+    <w:lvlOverride w:ilvl="7">
+      <w:startOverride w:val="1"/>
+    </w:lvlOverride>
+    <w:lvlOverride w:ilvl="8">
+      <w:startOverride w:val="1"/>
+    </w:lvlOverride>
+  </w:num>
+  <w:num w:numId="1022">
     <w:abstractNumId w:val="991"/>
   </w:num>
 </w:numbering>

</xml_diff>

<commit_message>
2023-06-21: TR-385 Issue 2 Amendment 1 ITU-T PON YANG Modules
</commit_message>
<xml_diff>
--- a/docs/index.docx
+++ b/docs/index.docx
@@ -479,6 +479,7 @@
         <w:tblStyle w:val="Table"/>
         <w:tblW w:type="pct" w:w="4953"/>
         <w:tblLook w:firstRow="1" w:lastRow="0" w:firstColumn="0" w:lastColumn="0" w:noHBand="0" w:noVBand="0" w:val="0020"/>
+        <w:jc w:val="start"/>
       </w:tblPr>
       <w:tblGrid>
         <w:gridCol w:w="1110"/>
@@ -9168,6 +9169,7 @@
         <w:tblStyle w:val="Table"/>
         <w:tblW w:type="pct" w:w="5000"/>
         <w:tblLook w:firstRow="1" w:lastRow="0" w:firstColumn="0" w:lastColumn="0" w:noHBand="0" w:noVBand="0" w:val="0020"/>
+        <w:jc w:val="start"/>
       </w:tblPr>
       <w:tblGrid>
         <w:gridCol w:w="3017"/>
@@ -10956,6 +10958,25 @@
       <w:jc w:val="center"/>
     </w:pPr>
   </w:style>
+  <w:style w:customStyle="1" w:styleId="AbstractTitle" w:type="paragraph">
+    <w:name w:val="Abstract Title"/>
+    <w:basedOn w:val="Normal"/>
+    <w:next w:val="Abstract"/>
+    <w:qFormat/>
+    <w:pPr>
+      <w:keepNext/>
+      <w:keepLines/>
+      <w:jc w:val="center"/>
+      <w:spacing w:after="0" w:before="300"/>
+    </w:pPr>
+    <w:rPr>
+      <w:sz w:val="20"/>
+      <w:szCs w:val="20"/>
+      <w:b/>
+      <w:color w:val="345A8A"/>
+      &gt;
+    </w:rPr>
+  </w:style>
   <w:style w:customStyle="1" w:styleId="Abstract" w:type="paragraph">
     <w:name w:val="Abstract"/>
     <w:basedOn w:val="Normal"/>
@@ -10964,7 +10985,7 @@
     <w:pPr>
       <w:keepNext/>
       <w:keepLines/>
-      <w:spacing w:after="300" w:before="300"/>
+      <w:spacing w:after="300" w:before="100"/>
     </w:pPr>
     <w:rPr>
       <w:sz w:val="20"/>

</xml_diff>

<commit_message>
2023-12-15: TR-383 Amendment 7 Common YANG Modules for Access Networks
</commit_message>
<xml_diff>
--- a/docs/index.docx
+++ b/docs/index.docx
@@ -480,6 +480,7 @@
         <w:tblW w:type="pct" w:w="4953"/>
         <w:tblLook w:firstRow="1" w:lastRow="0" w:firstColumn="0" w:lastColumn="0" w:noHBand="0" w:noVBand="0" w:val="0020"/>
         <w:jc w:val="start"/>
+        <w:tblLayout w:type="fixed"/>
       </w:tblPr>
       <w:tblGrid>
         <w:gridCol w:w="1110"/>
@@ -712,28 +713,23 @@
       <w:r>
         <w:t xml:space="preserve">	</w:t>
       </w:r>
+      <w:r>
+        <w:t xml:space="preserve">RFC 7223,</w:t>
+      </w:r>
+      <w:r>
+        <w:t xml:space="preserve"> </w:t>
+      </w:r>
       <w:hyperlink r:id="rId27">
         <w:r>
           <w:rPr>
             <w:rStyle w:val="Hyperlink"/>
+            <w:iCs/>
+            <w:i/>
           </w:rPr>
-          <w:t xml:space="preserve">RFC 7223</w:t>
+          <w:t xml:space="preserve">A YANG Data Model for Interface Management</w:t>
         </w:r>
       </w:hyperlink>
       <w:r>
-        <w:t xml:space="preserve">,</w:t>
-      </w:r>
-      <w:r>
-        <w:t xml:space="preserve"> </w:t>
-      </w:r>
-      <w:r>
-        <w:rPr>
-          <w:iCs/>
-          <w:i/>
-        </w:rPr>
-        <w:t xml:space="preserve">A YANG Data Model for Interface Management</w:t>
-      </w:r>
-      <w:r>
         <w:t xml:space="preserve">, IETF, 2014</w:t>
       </w:r>
     </w:p>
@@ -751,29 +747,24 @@
       </w:r>
       <w:r>
         <w:t xml:space="preserve">	</w:t>
+      </w:r>
+      <w:r>
+        <w:t xml:space="preserve">RFC 7950,</w:t>
+      </w:r>
+      <w:r>
+        <w:t xml:space="preserve"> </w:t>
       </w:r>
       <w:hyperlink r:id="rId29">
         <w:r>
           <w:rPr>
             <w:rStyle w:val="Hyperlink"/>
+            <w:iCs/>
+            <w:i/>
           </w:rPr>
-          <w:t xml:space="preserve">RFC 7950</w:t>
+          <w:t xml:space="preserve">The YANG 1.1 Data Modeling Language</w:t>
         </w:r>
       </w:hyperlink>
       <w:r>
-        <w:t xml:space="preserve">,</w:t>
-      </w:r>
-      <w:r>
-        <w:t xml:space="preserve"> </w:t>
-      </w:r>
-      <w:r>
-        <w:rPr>
-          <w:iCs/>
-          <w:i/>
-        </w:rPr>
-        <w:t xml:space="preserve">The YANG 1.1 Data Modeling Language</w:t>
-      </w:r>
-      <w:r>
         <w:t xml:space="preserve">, IETF, 2016</w:t>
       </w:r>
     </w:p>
@@ -791,28 +782,23 @@
       </w:r>
       <w:r>
         <w:t xml:space="preserve">	</w:t>
+      </w:r>
+      <w:r>
+        <w:t xml:space="preserve">RFC 8407,</w:t>
+      </w:r>
+      <w:r>
+        <w:t xml:space="preserve"> </w:t>
       </w:r>
       <w:hyperlink r:id="rId31">
         <w:r>
           <w:rPr>
             <w:rStyle w:val="Hyperlink"/>
+            <w:iCs/>
+            <w:i/>
           </w:rPr>
-          <w:t xml:space="preserve">RFC 8407</w:t>
+          <w:t xml:space="preserve">Guidelines for Authors and Reviewers of Documents Containing YANG Data Models</w:t>
         </w:r>
       </w:hyperlink>
-      <w:r>
-        <w:t xml:space="preserve">,</w:t>
-      </w:r>
-      <w:r>
-        <w:t xml:space="preserve"> </w:t>
-      </w:r>
-      <w:r>
-        <w:rPr>
-          <w:iCs/>
-          <w:i/>
-        </w:rPr>
-        <w:t xml:space="preserve">Guidelines for Authors and Reviewers of Documents Containing YANG Data Models</w:t>
-      </w:r>
       <w:r>
         <w:t xml:space="preserve">, IETF, 2018</w:t>
       </w:r>
@@ -9170,6 +9156,7 @@
         <w:tblW w:type="pct" w:w="5000"/>
         <w:tblLook w:firstRow="1" w:lastRow="0" w:firstColumn="0" w:lastColumn="0" w:noHBand="0" w:noVBand="0" w:val="0020"/>
         <w:jc w:val="start"/>
+        <w:tblLayout w:type="fixed"/>
       </w:tblPr>
       <w:tblGrid>
         <w:gridCol w:w="3017"/>

</xml_diff>

<commit_message>
2024-01-19: TR-477 Issue 1 Cloud CO Enhancement - Access Node Functional Disaggregation
</commit_message>
<xml_diff>
--- a/docs/index.docx
+++ b/docs/index.docx
@@ -776,7 +776,87 @@
             <w:iCs/>
             <w:i/>
           </w:rPr>
-          <w:t xml:space="preserve">Key words for use in RFCs to Indicate Requirement Levels</w:t>
+          <w:t xml:space="preserve">Key words for use in</w:t>
+        </w:r>
+        <w:r>
+          <w:rPr>
+            <w:rStyle w:val="Hyperlink"/>
+            <w:iCs/>
+            <w:i/>
+          </w:rPr>
+          <w:t xml:space="preserve"> </w:t>
+        </w:r>
+        <w:r>
+          <w:rPr>
+            <w:rStyle w:val="Hyperlink"/>
+            <w:iCs/>
+            <w:i/>
+          </w:rPr>
+          <w:t xml:space="preserve">RFCs</w:t>
+        </w:r>
+        <w:r>
+          <w:rPr>
+            <w:rStyle w:val="Hyperlink"/>
+            <w:iCs/>
+            <w:i/>
+          </w:rPr>
+          <w:t xml:space="preserve"> </w:t>
+        </w:r>
+        <w:r>
+          <w:rPr>
+            <w:rStyle w:val="Hyperlink"/>
+            <w:iCs/>
+            <w:i/>
+          </w:rPr>
+          <w:t xml:space="preserve">to</w:t>
+        </w:r>
+        <w:r>
+          <w:rPr>
+            <w:rStyle w:val="Hyperlink"/>
+            <w:iCs/>
+            <w:i/>
+          </w:rPr>
+          <w:t xml:space="preserve"> </w:t>
+        </w:r>
+        <w:r>
+          <w:rPr>
+            <w:rStyle w:val="Hyperlink"/>
+            <w:iCs/>
+            <w:i/>
+          </w:rPr>
+          <w:t xml:space="preserve">Indicate</w:t>
+        </w:r>
+        <w:r>
+          <w:rPr>
+            <w:rStyle w:val="Hyperlink"/>
+            <w:iCs/>
+            <w:i/>
+          </w:rPr>
+          <w:t xml:space="preserve"> </w:t>
+        </w:r>
+        <w:r>
+          <w:rPr>
+            <w:rStyle w:val="Hyperlink"/>
+            <w:iCs/>
+            <w:i/>
+          </w:rPr>
+          <w:t xml:space="preserve">Requirement</w:t>
+        </w:r>
+        <w:r>
+          <w:rPr>
+            <w:rStyle w:val="Hyperlink"/>
+            <w:iCs/>
+            <w:i/>
+          </w:rPr>
+          <w:t xml:space="preserve"> </w:t>
+        </w:r>
+        <w:r>
+          <w:rPr>
+            <w:rStyle w:val="Hyperlink"/>
+            <w:iCs/>
+            <w:i/>
+          </w:rPr>
+          <w:t xml:space="preserve">Levels</w:t>
         </w:r>
       </w:hyperlink>
       <w:r>
@@ -811,7 +891,103 @@
             <w:iCs/>
             <w:i/>
           </w:rPr>
-          <w:t xml:space="preserve">A YANG Data Model for Interface Management</w:t>
+          <w:t xml:space="preserve">A</w:t>
+        </w:r>
+        <w:r>
+          <w:rPr>
+            <w:rStyle w:val="Hyperlink"/>
+            <w:iCs/>
+            <w:i/>
+          </w:rPr>
+          <w:t xml:space="preserve"> </w:t>
+        </w:r>
+        <w:r>
+          <w:rPr>
+            <w:rStyle w:val="Hyperlink"/>
+            <w:iCs/>
+            <w:i/>
+          </w:rPr>
+          <w:t xml:space="preserve">YANG</w:t>
+        </w:r>
+        <w:r>
+          <w:rPr>
+            <w:rStyle w:val="Hyperlink"/>
+            <w:iCs/>
+            <w:i/>
+          </w:rPr>
+          <w:t xml:space="preserve"> </w:t>
+        </w:r>
+        <w:r>
+          <w:rPr>
+            <w:rStyle w:val="Hyperlink"/>
+            <w:iCs/>
+            <w:i/>
+          </w:rPr>
+          <w:t xml:space="preserve">Data</w:t>
+        </w:r>
+        <w:r>
+          <w:rPr>
+            <w:rStyle w:val="Hyperlink"/>
+            <w:iCs/>
+            <w:i/>
+          </w:rPr>
+          <w:t xml:space="preserve"> </w:t>
+        </w:r>
+        <w:r>
+          <w:rPr>
+            <w:rStyle w:val="Hyperlink"/>
+            <w:iCs/>
+            <w:i/>
+          </w:rPr>
+          <w:t xml:space="preserve">Model</w:t>
+        </w:r>
+        <w:r>
+          <w:rPr>
+            <w:rStyle w:val="Hyperlink"/>
+            <w:iCs/>
+            <w:i/>
+          </w:rPr>
+          <w:t xml:space="preserve"> </w:t>
+        </w:r>
+        <w:r>
+          <w:rPr>
+            <w:rStyle w:val="Hyperlink"/>
+            <w:iCs/>
+            <w:i/>
+          </w:rPr>
+          <w:t xml:space="preserve">for</w:t>
+        </w:r>
+        <w:r>
+          <w:rPr>
+            <w:rStyle w:val="Hyperlink"/>
+            <w:iCs/>
+            <w:i/>
+          </w:rPr>
+          <w:t xml:space="preserve"> </w:t>
+        </w:r>
+        <w:r>
+          <w:rPr>
+            <w:rStyle w:val="Hyperlink"/>
+            <w:iCs/>
+            <w:i/>
+          </w:rPr>
+          <w:t xml:space="preserve">Interface</w:t>
+        </w:r>
+        <w:r>
+          <w:rPr>
+            <w:rStyle w:val="Hyperlink"/>
+            <w:iCs/>
+            <w:i/>
+          </w:rPr>
+          <w:t xml:space="preserve"> </w:t>
+        </w:r>
+        <w:r>
+          <w:rPr>
+            <w:rStyle w:val="Hyperlink"/>
+            <w:iCs/>
+            <w:i/>
+          </w:rPr>
+          <w:t xml:space="preserve">Management</w:t>
         </w:r>
       </w:hyperlink>
       <w:r>
@@ -846,7 +1022,87 @@
             <w:iCs/>
             <w:i/>
           </w:rPr>
-          <w:t xml:space="preserve">The YANG 1.1 Data Modeling Language</w:t>
+          <w:t xml:space="preserve">The</w:t>
+        </w:r>
+        <w:r>
+          <w:rPr>
+            <w:rStyle w:val="Hyperlink"/>
+            <w:iCs/>
+            <w:i/>
+          </w:rPr>
+          <w:t xml:space="preserve"> </w:t>
+        </w:r>
+        <w:r>
+          <w:rPr>
+            <w:rStyle w:val="Hyperlink"/>
+            <w:iCs/>
+            <w:i/>
+          </w:rPr>
+          <w:t xml:space="preserve">YANG</w:t>
+        </w:r>
+        <w:r>
+          <w:rPr>
+            <w:rStyle w:val="Hyperlink"/>
+            <w:iCs/>
+            <w:i/>
+          </w:rPr>
+          <w:t xml:space="preserve"> </w:t>
+        </w:r>
+        <w:r>
+          <w:rPr>
+            <w:rStyle w:val="Hyperlink"/>
+            <w:iCs/>
+            <w:i/>
+          </w:rPr>
+          <w:t xml:space="preserve">1.1</w:t>
+        </w:r>
+        <w:r>
+          <w:rPr>
+            <w:rStyle w:val="Hyperlink"/>
+            <w:iCs/>
+            <w:i/>
+          </w:rPr>
+          <w:t xml:space="preserve"> </w:t>
+        </w:r>
+        <w:r>
+          <w:rPr>
+            <w:rStyle w:val="Hyperlink"/>
+            <w:iCs/>
+            <w:i/>
+          </w:rPr>
+          <w:t xml:space="preserve">Data</w:t>
+        </w:r>
+        <w:r>
+          <w:rPr>
+            <w:rStyle w:val="Hyperlink"/>
+            <w:iCs/>
+            <w:i/>
+          </w:rPr>
+          <w:t xml:space="preserve"> </w:t>
+        </w:r>
+        <w:r>
+          <w:rPr>
+            <w:rStyle w:val="Hyperlink"/>
+            <w:iCs/>
+            <w:i/>
+          </w:rPr>
+          <w:t xml:space="preserve">Modeling</w:t>
+        </w:r>
+        <w:r>
+          <w:rPr>
+            <w:rStyle w:val="Hyperlink"/>
+            <w:iCs/>
+            <w:i/>
+          </w:rPr>
+          <w:t xml:space="preserve"> </w:t>
+        </w:r>
+        <w:r>
+          <w:rPr>
+            <w:rStyle w:val="Hyperlink"/>
+            <w:iCs/>
+            <w:i/>
+          </w:rPr>
+          <w:t xml:space="preserve">Language</w:t>
         </w:r>
       </w:hyperlink>
       <w:r>
@@ -881,7 +1137,135 @@
             <w:iCs/>
             <w:i/>
           </w:rPr>
-          <w:t xml:space="preserve">Ambiguity of Uppercase vs Lowercase in RFC 2119 Key Words</w:t>
+          <w:t xml:space="preserve">Ambiguity of</w:t>
+        </w:r>
+        <w:r>
+          <w:rPr>
+            <w:rStyle w:val="Hyperlink"/>
+            <w:iCs/>
+            <w:i/>
+          </w:rPr>
+          <w:t xml:space="preserve"> </w:t>
+        </w:r>
+        <w:r>
+          <w:rPr>
+            <w:rStyle w:val="Hyperlink"/>
+            <w:iCs/>
+            <w:i/>
+          </w:rPr>
+          <w:t xml:space="preserve">Uppercase</w:t>
+        </w:r>
+        <w:r>
+          <w:rPr>
+            <w:rStyle w:val="Hyperlink"/>
+            <w:iCs/>
+            <w:i/>
+          </w:rPr>
+          <w:t xml:space="preserve"> </w:t>
+        </w:r>
+        <w:r>
+          <w:rPr>
+            <w:rStyle w:val="Hyperlink"/>
+            <w:iCs/>
+            <w:i/>
+          </w:rPr>
+          <w:t xml:space="preserve">vs</w:t>
+        </w:r>
+        <w:r>
+          <w:rPr>
+            <w:rStyle w:val="Hyperlink"/>
+            <w:iCs/>
+            <w:i/>
+          </w:rPr>
+          <w:t xml:space="preserve"> </w:t>
+        </w:r>
+        <w:r>
+          <w:rPr>
+            <w:rStyle w:val="Hyperlink"/>
+            <w:iCs/>
+            <w:i/>
+          </w:rPr>
+          <w:t xml:space="preserve">Lowercase</w:t>
+        </w:r>
+        <w:r>
+          <w:rPr>
+            <w:rStyle w:val="Hyperlink"/>
+            <w:iCs/>
+            <w:i/>
+          </w:rPr>
+          <w:t xml:space="preserve"> </w:t>
+        </w:r>
+        <w:r>
+          <w:rPr>
+            <w:rStyle w:val="Hyperlink"/>
+            <w:iCs/>
+            <w:i/>
+          </w:rPr>
+          <w:t xml:space="preserve">in</w:t>
+        </w:r>
+        <w:r>
+          <w:rPr>
+            <w:rStyle w:val="Hyperlink"/>
+            <w:iCs/>
+            <w:i/>
+          </w:rPr>
+          <w:t xml:space="preserve"> </w:t>
+        </w:r>
+        <w:r>
+          <w:rPr>
+            <w:rStyle w:val="Hyperlink"/>
+            <w:iCs/>
+            <w:i/>
+          </w:rPr>
+          <w:t xml:space="preserve">RFC</w:t>
+        </w:r>
+        <w:r>
+          <w:rPr>
+            <w:rStyle w:val="Hyperlink"/>
+            <w:iCs/>
+            <w:i/>
+          </w:rPr>
+          <w:t xml:space="preserve"> </w:t>
+        </w:r>
+        <w:r>
+          <w:rPr>
+            <w:rStyle w:val="Hyperlink"/>
+            <w:iCs/>
+            <w:i/>
+          </w:rPr>
+          <w:t xml:space="preserve">2119</w:t>
+        </w:r>
+        <w:r>
+          <w:rPr>
+            <w:rStyle w:val="Hyperlink"/>
+            <w:iCs/>
+            <w:i/>
+          </w:rPr>
+          <w:t xml:space="preserve"> </w:t>
+        </w:r>
+        <w:r>
+          <w:rPr>
+            <w:rStyle w:val="Hyperlink"/>
+            <w:iCs/>
+            <w:i/>
+          </w:rPr>
+          <w:t xml:space="preserve">Key</w:t>
+        </w:r>
+        <w:r>
+          <w:rPr>
+            <w:rStyle w:val="Hyperlink"/>
+            <w:iCs/>
+            <w:i/>
+          </w:rPr>
+          <w:t xml:space="preserve"> </w:t>
+        </w:r>
+        <w:r>
+          <w:rPr>
+            <w:rStyle w:val="Hyperlink"/>
+            <w:iCs/>
+            <w:i/>
+          </w:rPr>
+          <w:t xml:space="preserve">Words</w:t>
         </w:r>
       </w:hyperlink>
       <w:r>
@@ -916,7 +1300,151 @@
             <w:iCs/>
             <w:i/>
           </w:rPr>
-          <w:t xml:space="preserve">Guidelines for Authors and Reviewers of Documents Containing YANG Data Models</w:t>
+          <w:t xml:space="preserve">Guidelines for</w:t>
+        </w:r>
+        <w:r>
+          <w:rPr>
+            <w:rStyle w:val="Hyperlink"/>
+            <w:iCs/>
+            <w:i/>
+          </w:rPr>
+          <w:t xml:space="preserve"> </w:t>
+        </w:r>
+        <w:r>
+          <w:rPr>
+            <w:rStyle w:val="Hyperlink"/>
+            <w:iCs/>
+            <w:i/>
+          </w:rPr>
+          <w:t xml:space="preserve">Authors</w:t>
+        </w:r>
+        <w:r>
+          <w:rPr>
+            <w:rStyle w:val="Hyperlink"/>
+            <w:iCs/>
+            <w:i/>
+          </w:rPr>
+          <w:t xml:space="preserve"> </w:t>
+        </w:r>
+        <w:r>
+          <w:rPr>
+            <w:rStyle w:val="Hyperlink"/>
+            <w:iCs/>
+            <w:i/>
+          </w:rPr>
+          <w:t xml:space="preserve">and</w:t>
+        </w:r>
+        <w:r>
+          <w:rPr>
+            <w:rStyle w:val="Hyperlink"/>
+            <w:iCs/>
+            <w:i/>
+          </w:rPr>
+          <w:t xml:space="preserve"> </w:t>
+        </w:r>
+        <w:r>
+          <w:rPr>
+            <w:rStyle w:val="Hyperlink"/>
+            <w:iCs/>
+            <w:i/>
+          </w:rPr>
+          <w:t xml:space="preserve">Reviewers</w:t>
+        </w:r>
+        <w:r>
+          <w:rPr>
+            <w:rStyle w:val="Hyperlink"/>
+            <w:iCs/>
+            <w:i/>
+          </w:rPr>
+          <w:t xml:space="preserve"> </w:t>
+        </w:r>
+        <w:r>
+          <w:rPr>
+            <w:rStyle w:val="Hyperlink"/>
+            <w:iCs/>
+            <w:i/>
+          </w:rPr>
+          <w:t xml:space="preserve">of</w:t>
+        </w:r>
+        <w:r>
+          <w:rPr>
+            <w:rStyle w:val="Hyperlink"/>
+            <w:iCs/>
+            <w:i/>
+          </w:rPr>
+          <w:t xml:space="preserve"> </w:t>
+        </w:r>
+        <w:r>
+          <w:rPr>
+            <w:rStyle w:val="Hyperlink"/>
+            <w:iCs/>
+            <w:i/>
+          </w:rPr>
+          <w:t xml:space="preserve">Documents</w:t>
+        </w:r>
+        <w:r>
+          <w:rPr>
+            <w:rStyle w:val="Hyperlink"/>
+            <w:iCs/>
+            <w:i/>
+          </w:rPr>
+          <w:t xml:space="preserve"> </w:t>
+        </w:r>
+        <w:r>
+          <w:rPr>
+            <w:rStyle w:val="Hyperlink"/>
+            <w:iCs/>
+            <w:i/>
+          </w:rPr>
+          <w:t xml:space="preserve">Containing</w:t>
+        </w:r>
+        <w:r>
+          <w:rPr>
+            <w:rStyle w:val="Hyperlink"/>
+            <w:iCs/>
+            <w:i/>
+          </w:rPr>
+          <w:t xml:space="preserve"> </w:t>
+        </w:r>
+        <w:r>
+          <w:rPr>
+            <w:rStyle w:val="Hyperlink"/>
+            <w:iCs/>
+            <w:i/>
+          </w:rPr>
+          <w:t xml:space="preserve">YANG</w:t>
+        </w:r>
+        <w:r>
+          <w:rPr>
+            <w:rStyle w:val="Hyperlink"/>
+            <w:iCs/>
+            <w:i/>
+          </w:rPr>
+          <w:t xml:space="preserve"> </w:t>
+        </w:r>
+        <w:r>
+          <w:rPr>
+            <w:rStyle w:val="Hyperlink"/>
+            <w:iCs/>
+            <w:i/>
+          </w:rPr>
+          <w:t xml:space="preserve">Data</w:t>
+        </w:r>
+        <w:r>
+          <w:rPr>
+            <w:rStyle w:val="Hyperlink"/>
+            <w:iCs/>
+            <w:i/>
+          </w:rPr>
+          <w:t xml:space="preserve"> </w:t>
+        </w:r>
+        <w:r>
+          <w:rPr>
+            <w:rStyle w:val="Hyperlink"/>
+            <w:iCs/>
+            <w:i/>
+          </w:rPr>
+          <w:t xml:space="preserve">Models</w:t>
         </w:r>
       </w:hyperlink>
       <w:r>
@@ -979,7 +1507,7 @@
     </w:p>
     <w:bookmarkEnd w:id="39"/>
     <w:bookmarkEnd w:id="40"/>
-    <w:bookmarkStart w:id="152" w:name="sec:yang-guidelines"/>
+    <w:bookmarkStart w:id="153" w:name="sec:yang-guidelines"/>
     <w:p>
       <w:pPr>
         <w:pStyle w:val="Heading1"/>
@@ -5283,7 +5811,7 @@
     </w:p>
     <w:bookmarkEnd w:id="92"/>
     <w:bookmarkEnd w:id="93"/>
-    <w:bookmarkStart w:id="139" w:name="sec:bbf-yang-guidelines"/>
+    <w:bookmarkStart w:id="132" w:name="sec:bbf-yang-guidelines"/>
     <w:p>
       <w:pPr>
         <w:pStyle w:val="Heading2"/>
@@ -10703,17 +11231,20 @@
         <w:t xml:space="preserve">Descriptions in YANG modules are considered to be formal documentation. Therefore, English contractions, e.g., can’t, isn’t, etc., SHALL NOT be used in description statements.</w:t>
       </w:r>
     </w:p>
-    <w:p>
-      <w:pPr>
-        <w:pStyle w:val="BodyText"/>
-      </w:pPr>
-      <w:r>
-        <w:t xml:space="preserve">## BBF Deviation Guidelines {.new-file}</w:t>
-      </w:r>
-    </w:p>
-    <w:p>
-      <w:pPr>
-        <w:pStyle w:val="BodyText"/>
+    <w:bookmarkEnd w:id="131"/>
+    <w:bookmarkEnd w:id="132"/>
+    <w:bookmarkStart w:id="140" w:name="sec:bbf-deviation-guidelines"/>
+    <w:p>
+      <w:pPr>
+        <w:pStyle w:val="Heading2"/>
+      </w:pPr>
+      <w:r>
+        <w:t xml:space="preserve">BBF Deviation Guidelines</w:t>
+      </w:r>
+    </w:p>
+    <w:p>
+      <w:pPr>
+        <w:pStyle w:val="FirstParagraph"/>
       </w:pPr>
       <w:r>
         <w:t xml:space="preserve">It is understood that there are times in which a device will need to support a</w:t>
@@ -10767,8 +11298,7 @@
         <w:t xml:space="preserve">they are expected to be used in the Broadband Forum.</w:t>
       </w:r>
     </w:p>
-    <w:bookmarkEnd w:id="131"/>
-    <w:bookmarkStart w:id="132" w:name="sec:types-of-deviations"/>
+    <w:bookmarkStart w:id="133" w:name="sec:types-of-deviations"/>
     <w:p>
       <w:pPr>
         <w:pStyle w:val="Heading3"/>
@@ -10897,8 +11427,8 @@
         <w:t xml:space="preserve">Deletes existing properties of the target node.</w:t>
       </w:r>
     </w:p>
-    <w:bookmarkEnd w:id="132"/>
-    <w:bookmarkStart w:id="133" w:name="sec:dev-1-not-supported"/>
+    <w:bookmarkEnd w:id="133"/>
+    <w:bookmarkStart w:id="134" w:name="sec:dev-1-not-supported"/>
     <w:p>
       <w:pPr>
         <w:pStyle w:val="Heading3"/>
@@ -11041,8 +11571,8 @@
         <w:t xml:space="preserve">  }    </w:t>
       </w:r>
     </w:p>
-    <w:bookmarkEnd w:id="133"/>
-    <w:bookmarkStart w:id="134" w:name="sec:dev-2-add---number-of-elements"/>
+    <w:bookmarkEnd w:id="134"/>
+    <w:bookmarkStart w:id="135" w:name="sec:dev-2-add---number-of-elements"/>
     <w:p>
       <w:pPr>
         <w:pStyle w:val="Heading3"/>
@@ -11341,8 +11871,8 @@
         <w:t xml:space="preserve">  }</w:t>
       </w:r>
     </w:p>
-    <w:bookmarkEnd w:id="134"/>
-    <w:bookmarkStart w:id="135" w:name="sec:dev-3-add---must-constraints"/>
+    <w:bookmarkEnd w:id="135"/>
+    <w:bookmarkStart w:id="136" w:name="sec:dev-3-add---must-constraints"/>
     <w:p>
       <w:pPr>
         <w:pStyle w:val="Heading3"/>
@@ -11499,8 +12029,8 @@
         <w:t xml:space="preserve">  }</w:t>
       </w:r>
     </w:p>
-    <w:bookmarkEnd w:id="135"/>
-    <w:bookmarkStart w:id="136" w:name="sec:dev-4-replace---data-type"/>
+    <w:bookmarkEnd w:id="136"/>
+    <w:bookmarkStart w:id="137" w:name="sec:dev-4-replace---data-type"/>
     <w:p>
       <w:pPr>
         <w:pStyle w:val="Heading3"/>
@@ -11879,8 +12409,8 @@
         <w:t xml:space="preserve">  }</w:t>
       </w:r>
     </w:p>
-    <w:bookmarkEnd w:id="136"/>
-    <w:bookmarkStart w:id="137" w:name="sec:dev-5-replace---number-of-elements"/>
+    <w:bookmarkEnd w:id="137"/>
+    <w:bookmarkStart w:id="138" w:name="sec:dev-5-replace---number-of-elements"/>
     <w:p>
       <w:pPr>
         <w:pStyle w:val="Heading3"/>
@@ -12148,8 +12678,8 @@
         <w:t xml:space="preserve">  }</w:t>
       </w:r>
     </w:p>
-    <w:bookmarkEnd w:id="137"/>
-    <w:bookmarkStart w:id="138" w:name="sec:dev-6-delete"/>
+    <w:bookmarkEnd w:id="138"/>
+    <w:bookmarkStart w:id="139" w:name="sec:dev-6-delete"/>
     <w:p>
       <w:pPr>
         <w:pStyle w:val="Heading3"/>
@@ -12190,9 +12720,9 @@
         <w:t xml:space="preserve">By deleting a property, the value space of an object is typically being expanded which means the value accepted by the deviated definition is not valid per the original definition and thus, should never be allowed.</w:t>
       </w:r>
     </w:p>
-    <w:bookmarkEnd w:id="138"/>
     <w:bookmarkEnd w:id="139"/>
-    <w:bookmarkStart w:id="151" w:name="sec:bbf-guidelines-for-units-statements"/>
+    <w:bookmarkEnd w:id="140"/>
+    <w:bookmarkStart w:id="152" w:name="sec:bbf-guidelines-for-units-statements"/>
     <w:p>
       <w:pPr>
         <w:pStyle w:val="Heading2"/>
@@ -12277,7 +12807,7 @@
         </w:numPr>
         <w:pStyle w:val="Compact"/>
       </w:pPr>
-      <w:hyperlink r:id="rId140">
+      <w:hyperlink r:id="rId141">
         <w:r>
           <w:rPr>
             <w:rStyle w:val="Hyperlink"/>
@@ -12286,7 +12816,7 @@
         </w:r>
       </w:hyperlink>
     </w:p>
-    <w:bookmarkStart w:id="141" w:name="sec:terminology-1"/>
+    <w:bookmarkStart w:id="142" w:name="sec:terminology-1"/>
     <w:p>
       <w:pPr>
         <w:pStyle w:val="Heading3"/>
@@ -12441,8 +12971,8 @@
         </w:tc>
       </w:tr>
     </w:tbl>
-    <w:bookmarkEnd w:id="141"/>
-    <w:bookmarkStart w:id="142" w:name="sec:units-1-unit-vs-symbol"/>
+    <w:bookmarkEnd w:id="142"/>
+    <w:bookmarkStart w:id="143" w:name="sec:units-1-unit-vs-symbol"/>
     <w:p>
       <w:pPr>
         <w:pStyle w:val="Heading3"/>
@@ -12603,8 +13133,8 @@
         <w:t xml:space="preserve">is not commonly used.</w:t>
       </w:r>
     </w:p>
-    <w:bookmarkEnd w:id="142"/>
-    <w:bookmarkStart w:id="143" w:name="sec:units-2-plural-form"/>
+    <w:bookmarkEnd w:id="143"/>
+    <w:bookmarkStart w:id="144" w:name="sec:units-2-plural-form"/>
     <w:p>
       <w:pPr>
         <w:pStyle w:val="Heading3"/>
@@ -12639,8 +13169,8 @@
         <w:t xml:space="preserve">text SHALL be written in plural form, e.g., seconds vs. second. This differs from the definitions in IEEE Std. 260.1 but aligns with NIST 811 as well as the current practice in industry standard YANG data models.</w:t>
       </w:r>
     </w:p>
-    <w:bookmarkEnd w:id="143"/>
-    <w:bookmarkStart w:id="144" w:name="sec:units-3-base-vs-derived"/>
+    <w:bookmarkEnd w:id="144"/>
+    <w:bookmarkStart w:id="145" w:name="sec:units-3-base-vs-derived"/>
     <w:p>
       <w:pPr>
         <w:pStyle w:val="Heading3"/>
@@ -12687,8 +13217,8 @@
         <w:t xml:space="preserve">from the base, e.g., seconds, milliseconds, nanoseconds.</w:t>
       </w:r>
     </w:p>
-    <w:bookmarkEnd w:id="144"/>
-    <w:bookmarkStart w:id="145" w:name="sec:units-4-memory"/>
+    <w:bookmarkEnd w:id="145"/>
+    <w:bookmarkStart w:id="146" w:name="sec:units-4-memory"/>
     <w:p>
       <w:pPr>
         <w:pStyle w:val="Heading3"/>
@@ -12732,8 +13262,8 @@
         <w:t xml:space="preserve">, e.g., bytes, kibibytes, mebibytes.</w:t>
       </w:r>
     </w:p>
-    <w:bookmarkEnd w:id="145"/>
-    <w:bookmarkStart w:id="146" w:name="sec:units-5-unit-combinations"/>
+    <w:bookmarkEnd w:id="146"/>
+    <w:bookmarkStart w:id="147" w:name="sec:units-5-unit-combinations"/>
     <w:p>
       <w:pPr>
         <w:pStyle w:val="Heading3"/>
@@ -12846,8 +13376,8 @@
         <w:t xml:space="preserve">.</w:t>
       </w:r>
     </w:p>
-    <w:bookmarkEnd w:id="146"/>
-    <w:bookmarkStart w:id="147" w:name="sec:units-6-equivalent-units"/>
+    <w:bookmarkEnd w:id="147"/>
+    <w:bookmarkStart w:id="148" w:name="sec:units-6-equivalent-units"/>
     <w:p>
       <w:pPr>
         <w:pStyle w:val="Heading3"/>
@@ -12915,8 +13445,8 @@
         <w:t xml:space="preserve">.</w:t>
       </w:r>
     </w:p>
-    <w:bookmarkEnd w:id="147"/>
-    <w:bookmarkStart w:id="148" w:name="sec:units-7-use-of-decimal64"/>
+    <w:bookmarkEnd w:id="148"/>
+    <w:bookmarkStart w:id="149" w:name="sec:units-7-use-of-decimal64"/>
     <w:p>
       <w:pPr>
         <w:pStyle w:val="Heading3"/>
@@ -13174,8 +13704,8 @@
         <w:t xml:space="preserve">.</w:t>
       </w:r>
     </w:p>
-    <w:bookmarkEnd w:id="148"/>
-    <w:bookmarkStart w:id="149" w:name="sec:units-8-exceptions"/>
+    <w:bookmarkEnd w:id="149"/>
+    <w:bookmarkStart w:id="150" w:name="sec:units-8-exceptions"/>
     <w:p>
       <w:pPr>
         <w:pStyle w:val="Heading3"/>
@@ -13276,8 +13806,8 @@
         <w:t xml:space="preserve">is as equally important as is the representation of time.</w:t>
       </w:r>
     </w:p>
-    <w:bookmarkEnd w:id="149"/>
-    <w:bookmarkStart w:id="150" w:name="X04bb541aae3b3cf33164758e7fb4852ff067084"/>
+    <w:bookmarkEnd w:id="150"/>
+    <w:bookmarkStart w:id="151" w:name="X04bb541aae3b3cf33164758e7fb4852ff067084"/>
     <w:p>
       <w:pPr>
         <w:pStyle w:val="Heading3"/>
@@ -13435,9 +13965,9 @@
         <w:t xml:space="preserve">when referring to protocols, e.g., DHCP messages, IGMP messages, etc.</w:t>
       </w:r>
     </w:p>
-    <w:bookmarkEnd w:id="150"/>
     <w:bookmarkEnd w:id="151"/>
     <w:bookmarkEnd w:id="152"/>
+    <w:bookmarkEnd w:id="153"/>
     <w:sectPr/>
   </w:body>
 </w:document>

</xml_diff>

<commit_message>
2025-02-03: TR-451 Amendment 1 vOMCI Specification
</commit_message>
<xml_diff>
--- a/docs/index.docx
+++ b/docs/index.docx
@@ -7,19 +7,7 @@
         <w:pStyle w:val="Title"/>
       </w:pPr>
       <w:r>
-        <w:t xml:space="preserve">OD-360</w:t>
-      </w:r>
-      <w:r>
-        <w:t xml:space="preserve"> </w:t>
-      </w:r>
-      <w:r>
-        <w:t xml:space="preserve">–</w:t>
-      </w:r>
-      <w:r>
-        <w:t xml:space="preserve"> </w:t>
-      </w:r>
-      <w:r>
-        <w:t xml:space="preserve">Broadband Forum YANG Modules</w:t>
+        <w:t xml:space="preserve">OD-360 – Broadband Forum YANG Modules</w:t>
       </w:r>
     </w:p>
     <w:p>
@@ -27,16 +15,7 @@
         <w:pStyle w:val="Subtitle"/>
       </w:pPr>
       <w:r>
-        <w:t xml:space="preserve">Issue:</w:t>
-      </w:r>
-      <w:r>
-        <w:t xml:space="preserve"> </w:t>
-      </w:r>
-      <w:r>
-        <w:t xml:space="preserve">1 Amendment 2</w:t>
-      </w:r>
-      <w:r>
-        <w:t xml:space="preserve"> </w:t>
+        <w:t xml:space="preserve">Issue: 1 Amendment 2 </w:t>
       </w:r>
     </w:p>
     <w:p>
@@ -44,25 +23,7 @@
         <w:pStyle w:val="Date"/>
       </w:pPr>
       <w:r>
-        <w:t xml:space="preserve">Issue</w:t>
-      </w:r>
-      <w:r>
-        <w:t xml:space="preserve"> </w:t>
-      </w:r>
-      <w:r>
-        <w:t xml:space="preserve">Date:</w:t>
-      </w:r>
-      <w:r>
-        <w:t xml:space="preserve"> </w:t>
-      </w:r>
-      <w:r>
-        <w:t xml:space="preserve">January</w:t>
-      </w:r>
-      <w:r>
-        <w:t xml:space="preserve"> </w:t>
-      </w:r>
-      <w:r>
-        <w:t xml:space="preserve">2024</w:t>
+        <w:t xml:space="preserve">Issue Date: January 2024</w:t>
       </w:r>
     </w:p>
     <w:sdt>
@@ -641,13 +602,7 @@
               <w:t xml:space="preserve"> </w:t>
             </w:r>
             <w:r>
-              <w:t xml:space="preserve">‘</w:t>
-            </w:r>
-            <w:r>
-              <w:t xml:space="preserve">units</w:t>
-            </w:r>
-            <w:r>
-              <w:t xml:space="preserve">’</w:t>
+              <w:t xml:space="preserve">‘units’</w:t>
             </w:r>
             <w:r>
               <w:t xml:space="preserve"> </w:t>
@@ -1833,13 +1788,7 @@
         <w:t xml:space="preserve"> </w:t>
       </w:r>
       <w:r>
-        <w:t xml:space="preserve">“</w:t>
-      </w:r>
-      <w:r>
-        <w:t xml:space="preserve">data nodes</w:t>
-      </w:r>
-      <w:r>
-        <w:t xml:space="preserve">”</w:t>
+        <w:t xml:space="preserve">“data nodes”</w:t>
       </w:r>
       <w:r>
         <w:t xml:space="preserve">,</w:t>
@@ -1848,13 +1797,7 @@
         <w:t xml:space="preserve"> </w:t>
       </w:r>
       <w:r>
-        <w:t xml:space="preserve">“</w:t>
-      </w:r>
-      <w:r>
-        <w:t xml:space="preserve">containers</w:t>
-      </w:r>
-      <w:r>
-        <w:t xml:space="preserve">”</w:t>
+        <w:t xml:space="preserve">“containers”</w:t>
       </w:r>
       <w:r>
         <w:t xml:space="preserve">,</w:t>
@@ -1863,13 +1806,7 @@
         <w:t xml:space="preserve"> </w:t>
       </w:r>
       <w:r>
-        <w:t xml:space="preserve">“</w:t>
-      </w:r>
-      <w:r>
-        <w:t xml:space="preserve">lists</w:t>
-      </w:r>
-      <w:r>
-        <w:t xml:space="preserve">”</w:t>
+        <w:t xml:space="preserve">“lists”</w:t>
       </w:r>
       <w:r>
         <w:t xml:space="preserve">, etc. For example, do not use the term</w:t>
@@ -1878,13 +1815,7 @@
         <w:t xml:space="preserve"> </w:t>
       </w:r>
       <w:r>
-        <w:t xml:space="preserve">“</w:t>
-      </w:r>
-      <w:r>
-        <w:t xml:space="preserve">objects</w:t>
-      </w:r>
-      <w:r>
-        <w:t xml:space="preserve">”</w:t>
+        <w:t xml:space="preserve">“objects”</w:t>
       </w:r>
       <w:r>
         <w:t xml:space="preserve"> </w:t>
@@ -1896,13 +1827,7 @@
         <w:t xml:space="preserve"> </w:t>
       </w:r>
       <w:r>
-        <w:t xml:space="preserve">“</w:t>
-      </w:r>
-      <w:r>
-        <w:t xml:space="preserve">data nodes</w:t>
-      </w:r>
-      <w:r>
-        <w:t xml:space="preserve">”</w:t>
+        <w:t xml:space="preserve">“data nodes”</w:t>
       </w:r>
       <w:r>
         <w:t xml:space="preserve">.</w:t>
@@ -1996,13 +1921,7 @@
         <w:t xml:space="preserve"> </w:t>
       </w:r>
       <w:r>
-        <w:t xml:space="preserve">“</w:t>
-      </w:r>
-      <w:r>
-        <w:t xml:space="preserve">lint</w:t>
-      </w:r>
-      <w:r>
-        <w:t xml:space="preserve">”</w:t>
+        <w:t xml:space="preserve">“lint”</w:t>
       </w:r>
       <w:r>
         <w:t xml:space="preserve"> </w:t>
@@ -2548,13 +2467,7 @@
         <w:t xml:space="preserve"> </w:t>
       </w:r>
       <w:r>
-        <w:t xml:space="preserve">“</w:t>
-      </w:r>
-      <w:r>
-        <w:t xml:space="preserve">bbf-</w:t>
-      </w:r>
-      <w:r>
-        <w:t xml:space="preserve">”</w:t>
+        <w:t xml:space="preserve">“bbf-”</w:t>
       </w:r>
       <w:r>
         <w:t xml:space="preserve">.</w:t>
@@ -2571,13 +2484,7 @@
         <w:t xml:space="preserve"> </w:t>
       </w:r>
       <w:r>
-        <w:t xml:space="preserve">“</w:t>
-      </w:r>
-      <w:r>
-        <w:t xml:space="preserve">IETF</w:t>
-      </w:r>
-      <w:r>
-        <w:t xml:space="preserve">”</w:t>
+        <w:t xml:space="preserve">“IETF”</w:t>
       </w:r>
       <w:r>
         <w:t xml:space="preserve"> </w:t>
@@ -2589,13 +2496,7 @@
         <w:t xml:space="preserve"> </w:t>
       </w:r>
       <w:r>
-        <w:t xml:space="preserve">“</w:t>
-      </w:r>
-      <w:r>
-        <w:t xml:space="preserve">IANA</w:t>
-      </w:r>
-      <w:r>
-        <w:t xml:space="preserve">”</w:t>
+        <w:t xml:space="preserve">“IANA”</w:t>
       </w:r>
       <w:r>
         <w:t xml:space="preserve"> </w:t>
@@ -2607,13 +2508,7 @@
         <w:t xml:space="preserve"> </w:t>
       </w:r>
       <w:r>
-        <w:t xml:space="preserve">“</w:t>
-      </w:r>
-      <w:r>
-        <w:t xml:space="preserve">BBF</w:t>
-      </w:r>
-      <w:r>
-        <w:t xml:space="preserve">”</w:t>
+        <w:t xml:space="preserve">“BBF”</w:t>
       </w:r>
       <w:r>
         <w:t xml:space="preserve">, and the</w:t>
@@ -2622,13 +2517,7 @@
         <w:t xml:space="preserve"> </w:t>
       </w:r>
       <w:r>
-        <w:t xml:space="preserve">“</w:t>
-      </w:r>
-      <w:r>
-        <w:t xml:space="preserve">ietf-</w:t>
-      </w:r>
-      <w:r>
-        <w:t xml:space="preserve">”</w:t>
+        <w:t xml:space="preserve">“ietf-”</w:t>
       </w:r>
       <w:r>
         <w:t xml:space="preserve"> </w:t>
@@ -2640,13 +2529,7 @@
         <w:t xml:space="preserve"> </w:t>
       </w:r>
       <w:r>
-        <w:t xml:space="preserve">“</w:t>
-      </w:r>
-      <w:r>
-        <w:t xml:space="preserve">bbf-</w:t>
-      </w:r>
-      <w:r>
-        <w:t xml:space="preserve">”</w:t>
+        <w:t xml:space="preserve">“bbf-”</w:t>
       </w:r>
       <w:r>
         <w:t xml:space="preserve">.</w:t>
@@ -3058,13 +2941,7 @@
         <w:t xml:space="preserve"> </w:t>
       </w:r>
       <w:r>
-        <w:t xml:space="preserve">“</w:t>
-      </w:r>
-      <w:r>
-        <w:t xml:space="preserve">versions</w:t>
-      </w:r>
-      <w:r>
-        <w:t xml:space="preserve">”</w:t>
+        <w:t xml:space="preserve">“versions”</w:t>
       </w:r>
       <w:r>
         <w:t xml:space="preserve"> </w:t>
@@ -3076,13 +2953,7 @@
         <w:t xml:space="preserve"> </w:t>
       </w:r>
       <w:r>
-        <w:t xml:space="preserve">“</w:t>
-      </w:r>
-      <w:r>
-        <w:t xml:space="preserve">Internet-Drafts</w:t>
-      </w:r>
-      <w:r>
-        <w:t xml:space="preserve">”</w:t>
+        <w:t xml:space="preserve">“Internet-Drafts”</w:t>
       </w:r>
       <w:r>
         <w:t xml:space="preserve">.</w:t>
@@ -3099,13 +2970,7 @@
         <w:t xml:space="preserve"> </w:t>
       </w:r>
       <w:r>
-        <w:t xml:space="preserve">“</w:t>
-      </w:r>
-      <w:r>
-        <w:t xml:space="preserve">abbreviated</w:t>
-      </w:r>
-      <w:r>
-        <w:t xml:space="preserve">”</w:t>
+        <w:t xml:space="preserve">“abbreviated”</w:t>
       </w:r>
       <w:r>
         <w:t xml:space="preserve"> </w:t>
@@ -3117,13 +2982,7 @@
         <w:t xml:space="preserve"> </w:t>
       </w:r>
       <w:r>
-        <w:t xml:space="preserve">“</w:t>
-      </w:r>
-      <w:r>
-        <w:t xml:space="preserve">TR-101i2</w:t>
-      </w:r>
-      <w:r>
-        <w:t xml:space="preserve">”</w:t>
+        <w:t xml:space="preserve">“TR-101i2”</w:t>
       </w:r>
       <w:r>
         <w:t xml:space="preserve"> </w:t>
@@ -3135,13 +2994,7 @@
         <w:t xml:space="preserve"> </w:t>
       </w:r>
       <w:r>
-        <w:t xml:space="preserve">“</w:t>
-      </w:r>
-      <w:r>
-        <w:t xml:space="preserve">TR-383a6</w:t>
-      </w:r>
-      <w:r>
-        <w:t xml:space="preserve">”</w:t>
+        <w:t xml:space="preserve">“TR-383a6”</w:t>
       </w:r>
       <w:r>
         <w:t xml:space="preserve">.</w:t>
@@ -3345,13 +3198,7 @@
         <w:t xml:space="preserve"> </w:t>
       </w:r>
       <w:r>
-        <w:t xml:space="preserve">“</w:t>
-      </w:r>
-      <w:r>
-        <w:t xml:space="preserve">IANA</w:t>
-      </w:r>
-      <w:r>
-        <w:t xml:space="preserve">”</w:t>
+        <w:t xml:space="preserve">“IANA”</w:t>
       </w:r>
       <w:r>
         <w:t xml:space="preserve"> </w:t>
@@ -3363,13 +3210,7 @@
         <w:t xml:space="preserve"> </w:t>
       </w:r>
       <w:r>
-        <w:t xml:space="preserve">“</w:t>
-      </w:r>
-      <w:r>
-        <w:t xml:space="preserve">BBF</w:t>
-      </w:r>
-      <w:r>
-        <w:t xml:space="preserve">”</w:t>
+        <w:t xml:space="preserve">“BBF”</w:t>
       </w:r>
       <w:r>
         <w:t xml:space="preserve"> </w:t>
@@ -3381,13 +3222,7 @@
         <w:t xml:space="preserve"> </w:t>
       </w:r>
       <w:r>
-        <w:t xml:space="preserve">“</w:t>
-      </w:r>
-      <w:r>
-        <w:t xml:space="preserve">non-Standards-Track</w:t>
-      </w:r>
-      <w:r>
-        <w:t xml:space="preserve">”</w:t>
+        <w:t xml:space="preserve">“non-Standards-Track”</w:t>
       </w:r>
       <w:r>
         <w:t xml:space="preserve"> </w:t>
@@ -3399,13 +3234,7 @@
         <w:t xml:space="preserve"> </w:t>
       </w:r>
       <w:r>
-        <w:t xml:space="preserve">“</w:t>
-      </w:r>
-      <w:r>
-        <w:t xml:space="preserve">example</w:t>
-      </w:r>
-      <w:r>
-        <w:t xml:space="preserve">”</w:t>
+        <w:t xml:space="preserve">“example”</w:t>
       </w:r>
       <w:r>
         <w:t xml:space="preserve"> </w:t>
@@ -3417,13 +3246,7 @@
         <w:t xml:space="preserve"> </w:t>
       </w:r>
       <w:r>
-        <w:t xml:space="preserve">“</w:t>
-      </w:r>
-      <w:r>
-        <w:t xml:space="preserve">not-for-publication</w:t>
-      </w:r>
-      <w:r>
-        <w:t xml:space="preserve">”</w:t>
+        <w:t xml:space="preserve">“not-for-publication”</w:t>
       </w:r>
       <w:r>
         <w:t xml:space="preserve">.</w:t>
@@ -3905,13 +3728,7 @@
         <w:t xml:space="preserve"> </w:t>
       </w:r>
       <w:r>
-        <w:t xml:space="preserve">“</w:t>
-      </w:r>
-      <w:r>
-        <w:t xml:space="preserve">-</w:t>
-      </w:r>
-      <w:r>
-        <w:t xml:space="preserve">”</w:t>
+        <w:t xml:space="preserve">“-”</w:t>
       </w:r>
       <w:r>
         <w:t xml:space="preserve"> </w:t>
@@ -3923,13 +3740,7 @@
         <w:t xml:space="preserve"> </w:t>
       </w:r>
       <w:r>
-        <w:t xml:space="preserve">“</w:t>
-      </w:r>
-      <w:r>
-        <w:t xml:space="preserve">.</w:t>
-      </w:r>
-      <w:r>
-        <w:t xml:space="preserve">”</w:t>
+        <w:t xml:space="preserve">“.”</w:t>
       </w:r>
       <w:r>
         <w:t xml:space="preserve"> </w:t>
@@ -4038,13 +3849,7 @@
         <w:t xml:space="preserve"> </w:t>
       </w:r>
       <w:r>
-        <w:t xml:space="preserve">‘</w:t>
-      </w:r>
-      <w:r>
-        <w:t xml:space="preserve">if-feature</w:t>
-      </w:r>
-      <w:r>
-        <w:t xml:space="preserve">’</w:t>
+        <w:t xml:space="preserve">‘if-feature’</w:t>
       </w:r>
       <w:r>
         <w:t xml:space="preserve"> </w:t>
@@ -4056,13 +3861,7 @@
         <w:t xml:space="preserve"> </w:t>
       </w:r>
       <w:r>
-        <w:t xml:space="preserve">‘</w:t>
-      </w:r>
-      <w:r>
-        <w:t xml:space="preserve">when</w:t>
-      </w:r>
-      <w:r>
-        <w:t xml:space="preserve">’</w:t>
+        <w:t xml:space="preserve">‘when’</w:t>
       </w:r>
       <w:r>
         <w:t xml:space="preserve"> </w:t>
@@ -4159,13 +3958,7 @@
         <w:t xml:space="preserve"> </w:t>
       </w:r>
       <w:r>
-        <w:t xml:space="preserve">‘</w:t>
-      </w:r>
-      <w:r>
-        <w:t xml:space="preserve">when</w:t>
-      </w:r>
-      <w:r>
-        <w:t xml:space="preserve">’</w:t>
+        <w:t xml:space="preserve">‘when’</w:t>
       </w:r>
       <w:r>
         <w:t xml:space="preserve"> </w:t>
@@ -4177,13 +3970,7 @@
         <w:t xml:space="preserve"> </w:t>
       </w:r>
       <w:r>
-        <w:t xml:space="preserve">‘</w:t>
-      </w:r>
-      <w:r>
-        <w:t xml:space="preserve">if-feature</w:t>
-      </w:r>
-      <w:r>
-        <w:t xml:space="preserve">’</w:t>
+        <w:t xml:space="preserve">‘if-feature’</w:t>
       </w:r>
       <w:r>
         <w:t xml:space="preserve"> </w:t>
@@ -4203,13 +3990,7 @@
         <w:t xml:space="preserve"> </w:t>
       </w:r>
       <w:r>
-        <w:t xml:space="preserve">‘</w:t>
-      </w:r>
-      <w:r>
-        <w:t xml:space="preserve">when</w:t>
-      </w:r>
-      <w:r>
-        <w:t xml:space="preserve">’</w:t>
+        <w:t xml:space="preserve">‘when’</w:t>
       </w:r>
       <w:r>
         <w:t xml:space="preserve"> </w:t>
@@ -4221,13 +4002,7 @@
         <w:t xml:space="preserve"> </w:t>
       </w:r>
       <w:r>
-        <w:t xml:space="preserve">‘</w:t>
-      </w:r>
-      <w:r>
-        <w:t xml:space="preserve">if-feature</w:t>
-      </w:r>
-      <w:r>
-        <w:t xml:space="preserve">’</w:t>
+        <w:t xml:space="preserve">‘if-feature’</w:t>
       </w:r>
       <w:r>
         <w:t xml:space="preserve"> </w:t>
@@ -4331,21 +4106,7 @@
           <w:i/>
           <w:iCs/>
         </w:rPr>
-        <w:t xml:space="preserve">‘</w:t>
-      </w:r>
-      <w:r>
-        <w:rPr>
-          <w:i/>
-          <w:iCs/>
-        </w:rPr>
-        <w:t xml:space="preserve">revision-date</w:t>
-      </w:r>
-      <w:r>
-        <w:rPr>
-          <w:i/>
-          <w:iCs/>
-        </w:rPr>
-        <w:t xml:space="preserve">’</w:t>
+        <w:t xml:space="preserve">‘revision-date’</w:t>
       </w:r>
       <w:r>
         <w:rPr>
@@ -4373,13 +4134,7 @@
         <w:t xml:space="preserve"> </w:t>
       </w:r>
       <w:r>
-        <w:t xml:space="preserve">‘</w:t>
-      </w:r>
-      <w:r>
-        <w:t xml:space="preserve">revision-date</w:t>
-      </w:r>
-      <w:r>
-        <w:t xml:space="preserve">’</w:t>
+        <w:t xml:space="preserve">‘revision-date’</w:t>
       </w:r>
       <w:r>
         <w:t xml:space="preserve"> </w:t>
@@ -4486,13 +4241,7 @@
         <w:t xml:space="preserve"> </w:t>
       </w:r>
       <w:r>
-        <w:t xml:space="preserve">“</w:t>
-      </w:r>
-      <w:r>
-        <w:t xml:space="preserve">belongs-to</w:t>
-      </w:r>
-      <w:r>
-        <w:t xml:space="preserve">”</w:t>
+        <w:t xml:space="preserve">“belongs-to”</w:t>
       </w:r>
       <w:r>
         <w:t xml:space="preserve"> </w:t>
@@ -4579,13 +4328,7 @@
         <w:t xml:space="preserve"> </w:t>
       </w:r>
       <w:r>
-        <w:t xml:space="preserve">‘</w:t>
-      </w:r>
-      <w:r>
-        <w:t xml:space="preserve">belongs-to</w:t>
-      </w:r>
-      <w:r>
-        <w:t xml:space="preserve">’</w:t>
+        <w:t xml:space="preserve">‘belongs-to’</w:t>
       </w:r>
       <w:r>
         <w:t xml:space="preserve"> </w:t>
@@ -4710,13 +4453,7 @@
         <w:t xml:space="preserve"> </w:t>
       </w:r>
       <w:r>
-        <w:t xml:space="preserve">‘</w:t>
-      </w:r>
-      <w:r>
-        <w:t xml:space="preserve">error-message</w:t>
-      </w:r>
-      <w:r>
-        <w:t xml:space="preserve">’</w:t>
+        <w:t xml:space="preserve">‘error-message’</w:t>
       </w:r>
       <w:r>
         <w:t xml:space="preserve"> </w:t>
@@ -4728,13 +4465,7 @@
         <w:t xml:space="preserve"> </w:t>
       </w:r>
       <w:r>
-        <w:t xml:space="preserve">‘</w:t>
-      </w:r>
-      <w:r>
-        <w:t xml:space="preserve">must</w:t>
-      </w:r>
-      <w:r>
-        <w:t xml:space="preserve">’</w:t>
+        <w:t xml:space="preserve">‘must’</w:t>
       </w:r>
       <w:r>
         <w:t xml:space="preserve"> </w:t>
@@ -4821,13 +4552,7 @@
         <w:t xml:space="preserve"> </w:t>
       </w:r>
       <w:r>
-        <w:t xml:space="preserve">‘</w:t>
-      </w:r>
-      <w:r>
-        <w:t xml:space="preserve">error-message</w:t>
-      </w:r>
-      <w:r>
-        <w:t xml:space="preserve">’</w:t>
+        <w:t xml:space="preserve">‘error-message’</w:t>
       </w:r>
       <w:r>
         <w:t xml:space="preserve"> </w:t>
@@ -4839,13 +4564,7 @@
         <w:t xml:space="preserve"> </w:t>
       </w:r>
       <w:r>
-        <w:t xml:space="preserve">‘</w:t>
-      </w:r>
-      <w:r>
-        <w:t xml:space="preserve">must</w:t>
-      </w:r>
-      <w:r>
-        <w:t xml:space="preserve">’</w:t>
+        <w:t xml:space="preserve">‘must’</w:t>
       </w:r>
       <w:r>
         <w:t xml:space="preserve"> </w:t>
@@ -4867,13 +4586,7 @@
         <w:t xml:space="preserve"> </w:t>
       </w:r>
       <w:r>
-        <w:t xml:space="preserve">‘</w:t>
-      </w:r>
-      <w:r>
-        <w:t xml:space="preserve">description</w:t>
-      </w:r>
-      <w:r>
-        <w:t xml:space="preserve">’</w:t>
+        <w:t xml:space="preserve">‘description’</w:t>
       </w:r>
       <w:r>
         <w:t xml:space="preserve"> </w:t>
@@ -4885,13 +4598,7 @@
         <w:t xml:space="preserve"> </w:t>
       </w:r>
       <w:r>
-        <w:t xml:space="preserve">‘</w:t>
-      </w:r>
-      <w:r>
-        <w:t xml:space="preserve">must</w:t>
-      </w:r>
-      <w:r>
-        <w:t xml:space="preserve">’</w:t>
+        <w:t xml:space="preserve">‘must’</w:t>
       </w:r>
       <w:r>
         <w:t xml:space="preserve"> </w:t>
@@ -4978,13 +4685,7 @@
         <w:t xml:space="preserve"> </w:t>
       </w:r>
       <w:r>
-        <w:t xml:space="preserve">‘</w:t>
-      </w:r>
-      <w:r>
-        <w:t xml:space="preserve">must</w:t>
-      </w:r>
-      <w:r>
-        <w:t xml:space="preserve">’</w:t>
+        <w:t xml:space="preserve">‘must’</w:t>
       </w:r>
       <w:r>
         <w:t xml:space="preserve"> </w:t>
@@ -4996,13 +4697,7 @@
         <w:t xml:space="preserve"> </w:t>
       </w:r>
       <w:r>
-        <w:t xml:space="preserve">‘</w:t>
-      </w:r>
-      <w:r>
-        <w:t xml:space="preserve">must</w:t>
-      </w:r>
-      <w:r>
-        <w:t xml:space="preserve">’</w:t>
+        <w:t xml:space="preserve">‘must’</w:t>
       </w:r>
       <w:r>
         <w:t xml:space="preserve"> </w:t>
@@ -5233,13 +4928,7 @@
         <w:t xml:space="preserve"> </w:t>
       </w:r>
       <w:r>
-        <w:t xml:space="preserve">‘</w:t>
-      </w:r>
-      <w:r>
-        <w:t xml:space="preserve">leafref</w:t>
-      </w:r>
-      <w:r>
-        <w:t xml:space="preserve">’</w:t>
+        <w:t xml:space="preserve">‘leafref’</w:t>
       </w:r>
       <w:r>
         <w:t xml:space="preserve"> </w:t>
@@ -5251,13 +4940,7 @@
         <w:t xml:space="preserve"> </w:t>
       </w:r>
       <w:r>
-        <w:t xml:space="preserve">‘</w:t>
-      </w:r>
-      <w:r>
-        <w:t xml:space="preserve">grouping</w:t>
-      </w:r>
-      <w:r>
-        <w:t xml:space="preserve">’</w:t>
+        <w:t xml:space="preserve">‘grouping’</w:t>
       </w:r>
     </w:p>
     <w:p>
@@ -5338,13 +5021,7 @@
         <w:t xml:space="preserve"> </w:t>
       </w:r>
       <w:r>
-        <w:t xml:space="preserve">‘</w:t>
-      </w:r>
-      <w:r>
-        <w:t xml:space="preserve">grouping</w:t>
-      </w:r>
-      <w:r>
-        <w:t xml:space="preserve">’</w:t>
+        <w:t xml:space="preserve">‘grouping’</w:t>
       </w:r>
       <w:r>
         <w:t xml:space="preserve">, a leaf or leaf-list of type</w:t>
@@ -5353,13 +5030,7 @@
         <w:t xml:space="preserve"> </w:t>
       </w:r>
       <w:r>
-        <w:t xml:space="preserve">‘</w:t>
-      </w:r>
-      <w:r>
-        <w:t xml:space="preserve">leafref</w:t>
-      </w:r>
-      <w:r>
-        <w:t xml:space="preserve">’</w:t>
+        <w:t xml:space="preserve">‘leafref’</w:t>
       </w:r>
       <w:r>
         <w:t xml:space="preserve"> </w:t>
@@ -5379,13 +5050,7 @@
         <w:t xml:space="preserve"> </w:t>
       </w:r>
       <w:r>
-        <w:t xml:space="preserve">‘</w:t>
-      </w:r>
-      <w:r>
-        <w:t xml:space="preserve">profile-ref</w:t>
-      </w:r>
-      <w:r>
-        <w:t xml:space="preserve">’</w:t>
+        <w:t xml:space="preserve">‘profile-ref’</w:t>
       </w:r>
       <w:r>
         <w:t xml:space="preserve"> </w:t>
@@ -5397,13 +5062,7 @@
         <w:t xml:space="preserve"> </w:t>
       </w:r>
       <w:r>
-        <w:t xml:space="preserve">‘</w:t>
-      </w:r>
-      <w:r>
-        <w:t xml:space="preserve">name</w:t>
-      </w:r>
-      <w:r>
-        <w:t xml:space="preserve">’</w:t>
+        <w:t xml:space="preserve">‘name’</w:t>
       </w:r>
       <w:r>
         <w:t xml:space="preserve"> </w:t>
@@ -5415,13 +5074,7 @@
         <w:t xml:space="preserve"> </w:t>
       </w:r>
       <w:r>
-        <w:t xml:space="preserve">‘</w:t>
-      </w:r>
-      <w:r>
-        <w:t xml:space="preserve">grouping</w:t>
-      </w:r>
-      <w:r>
-        <w:t xml:space="preserve">’</w:t>
+        <w:t xml:space="preserve">‘grouping’</w:t>
       </w:r>
       <w:r>
         <w:t xml:space="preserve"> </w:t>
@@ -5433,13 +5086,7 @@
         <w:t xml:space="preserve"> </w:t>
       </w:r>
       <w:r>
-        <w:t xml:space="preserve">‘</w:t>
-      </w:r>
-      <w:r>
-        <w:t xml:space="preserve">path</w:t>
-      </w:r>
-      <w:r>
-        <w:t xml:space="preserve">’</w:t>
+        <w:t xml:space="preserve">‘path’</w:t>
       </w:r>
       <w:r>
         <w:t xml:space="preserve">, exists.</w:t>
@@ -5859,13 +5506,7 @@
         <w:t xml:space="preserve"> </w:t>
       </w:r>
       <w:r>
-        <w:t xml:space="preserve">“</w:t>
-      </w:r>
-      <w:r>
-        <w:t xml:space="preserve">use</w:t>
-      </w:r>
-      <w:r>
-        <w:t xml:space="preserve">”</w:t>
+        <w:t xml:space="preserve">“use”</w:t>
       </w:r>
       <w:r>
         <w:t xml:space="preserve"> </w:t>
@@ -6020,13 +5661,7 @@
         <w:t xml:space="preserve"> </w:t>
       </w:r>
       <w:r>
-        <w:t xml:space="preserve">“</w:t>
-      </w:r>
-      <w:r>
-        <w:t xml:space="preserve">XXX or less</w:t>
-      </w:r>
-      <w:r>
-        <w:t xml:space="preserve">”</w:t>
+        <w:t xml:space="preserve">“XXX or less”</w:t>
       </w:r>
       <w:r>
         <w:t xml:space="preserve"> </w:t>
@@ -6038,13 +5673,7 @@
         <w:t xml:space="preserve"> </w:t>
       </w:r>
       <w:r>
-        <w:t xml:space="preserve">“</w:t>
-      </w:r>
-      <w:r>
-        <w:t xml:space="preserve">YYY or more</w:t>
-      </w:r>
-      <w:r>
-        <w:t xml:space="preserve">”</w:t>
+        <w:t xml:space="preserve">“YYY or more”</w:t>
       </w:r>
       <w:r>
         <w:t xml:space="preserve">.</w:t>
@@ -6251,13 +5880,7 @@
         <w:t xml:space="preserve"> </w:t>
       </w:r>
       <w:r>
-        <w:t xml:space="preserve">“</w:t>
-      </w:r>
-      <w:r>
-        <w:t xml:space="preserve">undetermined</w:t>
-      </w:r>
-      <w:r>
-        <w:t xml:space="preserve">”</w:t>
+        <w:t xml:space="preserve">“undetermined”</w:t>
       </w:r>
       <w:r>
         <w:t xml:space="preserve"> </w:t>
@@ -6520,13 +6143,7 @@
         <w:t xml:space="preserve"> </w:t>
       </w:r>
       <w:r>
-        <w:t xml:space="preserve">‘</w:t>
-      </w:r>
-      <w:r>
-        <w:t xml:space="preserve">-</w:t>
-      </w:r>
-      <w:r>
-        <w:t xml:space="preserve">’</w:t>
+        <w:t xml:space="preserve">‘-’</w:t>
       </w:r>
       <w:r>
         <w:t xml:space="preserve"> </w:t>
@@ -6556,13 +6173,7 @@
         <w:t xml:space="preserve"> </w:t>
       </w:r>
       <w:r>
-        <w:t xml:space="preserve">‘</w:t>
-      </w:r>
-      <w:r>
-        <w:t xml:space="preserve">target-margin</w:t>
-      </w:r>
-      <w:r>
-        <w:t xml:space="preserve">’</w:t>
+        <w:t xml:space="preserve">‘target-margin’</w:t>
       </w:r>
       <w:r>
         <w:t xml:space="preserve">.</w:t>
@@ -7197,13 +6808,7 @@
         <w:t xml:space="preserve"> </w:t>
       </w:r>
       <w:r>
-        <w:t xml:space="preserve">“</w:t>
-      </w:r>
-      <w:r>
-        <w:t xml:space="preserve">1</w:t>
-      </w:r>
-      <w:r>
-        <w:t xml:space="preserve">”</w:t>
+        <w:t xml:space="preserve">“1”</w:t>
       </w:r>
       <w:r>
         <w:t xml:space="preserve">.</w:t>
@@ -7592,13 +7197,7 @@
         <w:t xml:space="preserve"> </w:t>
       </w:r>
       <w:r>
-        <w:t xml:space="preserve">‘</w:t>
-      </w:r>
-      <w:r>
-        <w:t xml:space="preserve">value</w:t>
-      </w:r>
-      <w:r>
-        <w:t xml:space="preserve">’</w:t>
+        <w:t xml:space="preserve">‘value’</w:t>
       </w:r>
       <w:r>
         <w:t xml:space="preserve"> </w:t>
@@ -7618,13 +7217,7 @@
         <w:t xml:space="preserve"> </w:t>
       </w:r>
       <w:r>
-        <w:t xml:space="preserve">‘</w:t>
-      </w:r>
-      <w:r>
-        <w:t xml:space="preserve">value</w:t>
-      </w:r>
-      <w:r>
-        <w:t xml:space="preserve">’</w:t>
+        <w:t xml:space="preserve">‘value’</w:t>
       </w:r>
       <w:r>
         <w:t xml:space="preserve"> </w:t>
@@ -7644,13 +7237,7 @@
         <w:t xml:space="preserve"> </w:t>
       </w:r>
       <w:r>
-        <w:t xml:space="preserve">‘</w:t>
-      </w:r>
-      <w:r>
-        <w:t xml:space="preserve">value</w:t>
-      </w:r>
-      <w:r>
-        <w:t xml:space="preserve">’</w:t>
+        <w:t xml:space="preserve">‘value’</w:t>
       </w:r>
       <w:r>
         <w:t xml:space="preserve"> </w:t>
@@ -7881,13 +7468,7 @@
         <w:t xml:space="preserve"> </w:t>
       </w:r>
       <w:r>
-        <w:t xml:space="preserve">‘</w:t>
-      </w:r>
-      <w:r>
-        <w:t xml:space="preserve">if-feature</w:t>
-      </w:r>
-      <w:r>
-        <w:t xml:space="preserve">’</w:t>
+        <w:t xml:space="preserve">‘if-feature’</w:t>
       </w:r>
       <w:r>
         <w:t xml:space="preserve"> </w:t>
@@ -7907,13 +7488,7 @@
         <w:t xml:space="preserve"> </w:t>
       </w:r>
       <w:r>
-        <w:t xml:space="preserve">‘</w:t>
-      </w:r>
-      <w:r>
-        <w:t xml:space="preserve">if-feature</w:t>
-      </w:r>
-      <w:r>
-        <w:t xml:space="preserve">’</w:t>
+        <w:t xml:space="preserve">‘if-feature’</w:t>
       </w:r>
       <w:r>
         <w:t xml:space="preserve"> </w:t>
@@ -7925,13 +7500,7 @@
         <w:t xml:space="preserve"> </w:t>
       </w:r>
       <w:r>
-        <w:t xml:space="preserve">‘</w:t>
-      </w:r>
-      <w:r>
-        <w:t xml:space="preserve">feature</w:t>
-      </w:r>
-      <w:r>
-        <w:t xml:space="preserve">’</w:t>
+        <w:t xml:space="preserve">‘feature’</w:t>
       </w:r>
       <w:r>
         <w:t xml:space="preserve"> </w:t>
@@ -7943,13 +7512,7 @@
         <w:t xml:space="preserve"> </w:t>
       </w:r>
       <w:r>
-        <w:t xml:space="preserve">‘</w:t>
-      </w:r>
-      <w:r>
-        <w:t xml:space="preserve">if-feature</w:t>
-      </w:r>
-      <w:r>
-        <w:t xml:space="preserve">’</w:t>
+        <w:t xml:space="preserve">‘if-feature’</w:t>
       </w:r>
       <w:r>
         <w:t xml:space="preserve"> </w:t>
@@ -8385,13 +7948,7 @@
         <w:t xml:space="preserve"> </w:t>
       </w:r>
       <w:r>
-        <w:t xml:space="preserve">“</w:t>
-      </w:r>
-      <w:r>
-        <w:t xml:space="preserve">empty</w:t>
-      </w:r>
-      <w:r>
-        <w:t xml:space="preserve">”</w:t>
+        <w:t xml:space="preserve">“empty”</w:t>
       </w:r>
       <w:r>
         <w:t xml:space="preserve">.</w:t>
@@ -8408,31 +7965,19 @@
         <w:t xml:space="preserve"> </w:t>
       </w:r>
       <w:r>
-        <w:t xml:space="preserve">“</w:t>
-      </w:r>
-      <w:r>
-        <w:t xml:space="preserve">The default case is only important when considering the</w:t>
-      </w:r>
-      <w:r>
-        <w:t xml:space="preserve"> </w:t>
-      </w:r>
-      <w:r>
-        <w:t xml:space="preserve">‘</w:t>
-      </w:r>
-      <w:r>
-        <w:t xml:space="preserve">default</w:t>
-      </w:r>
-      <w:r>
-        <w:t xml:space="preserve">’</w:t>
-      </w:r>
-      <w:r>
-        <w:t xml:space="preserve"> </w:t>
-      </w:r>
-      <w:r>
-        <w:t xml:space="preserve">statements of nodes under the cases (i.e., default values of leafs and leaf-lists, and default cases of nested choices).</w:t>
-      </w:r>
-      <w:r>
-        <w:t xml:space="preserve">”</w:t>
+        <w:t xml:space="preserve">“The default case is only important when considering the</w:t>
+      </w:r>
+      <w:r>
+        <w:t xml:space="preserve"> </w:t>
+      </w:r>
+      <w:r>
+        <w:t xml:space="preserve">‘default’</w:t>
+      </w:r>
+      <w:r>
+        <w:t xml:space="preserve"> </w:t>
+      </w:r>
+      <w:r>
+        <w:t xml:space="preserve">statements of nodes under the cases (i.e., default values of leafs and leaf-lists, and default cases of nested choices).”</w:t>
       </w:r>
       <w:r>
         <w:t xml:space="preserve"> </w:t>
@@ -8444,13 +7989,7 @@
         <w:t xml:space="preserve"> </w:t>
       </w:r>
       <w:r>
-        <w:t xml:space="preserve">“</w:t>
-      </w:r>
-      <w:r>
-        <w:t xml:space="preserve">The default values and nested default cases under the default case are used if none of the nodes under any of the cases are present.</w:t>
-      </w:r>
-      <w:r>
-        <w:t xml:space="preserve">”</w:t>
+        <w:t xml:space="preserve">“The default values and nested default cases under the default case are used if none of the nodes under any of the cases are present.”</w:t>
       </w:r>
       <w:r>
         <w:t xml:space="preserve">.</w:t>
@@ -8475,13 +8014,7 @@
         <w:t xml:space="preserve"> </w:t>
       </w:r>
       <w:r>
-        <w:t xml:space="preserve">‘</w:t>
-      </w:r>
-      <w:r>
-        <w:t xml:space="preserve">manual</w:t>
-      </w:r>
-      <w:r>
-        <w:t xml:space="preserve">’</w:t>
+        <w:t xml:space="preserve">‘manual’</w:t>
       </w:r>
       <w:r>
         <w:t xml:space="preserve"> </w:t>
@@ -8493,13 +8026,7 @@
         <w:t xml:space="preserve"> </w:t>
       </w:r>
       <w:r>
-        <w:t xml:space="preserve">‘</w:t>
-      </w:r>
-      <w:r>
-        <w:t xml:space="preserve">transfer</w:t>
-      </w:r>
-      <w:r>
-        <w:t xml:space="preserve">’</w:t>
+        <w:t xml:space="preserve">‘transfer’</w:t>
       </w:r>
       <w:r>
         <w:t xml:space="preserve"> </w:t>
@@ -8511,13 +8038,7 @@
         <w:t xml:space="preserve"> </w:t>
       </w:r>
       <w:r>
-        <w:t xml:space="preserve">‘</w:t>
-      </w:r>
-      <w:r>
-        <w:t xml:space="preserve">how</w:t>
-      </w:r>
-      <w:r>
-        <w:t xml:space="preserve">’</w:t>
+        <w:t xml:space="preserve">‘how’</w:t>
       </w:r>
       <w:r>
         <w:t xml:space="preserve"> </w:t>
@@ -8529,13 +8050,7 @@
         <w:t xml:space="preserve"> </w:t>
       </w:r>
       <w:r>
-        <w:t xml:space="preserve">‘</w:t>
-      </w:r>
-      <w:r>
-        <w:t xml:space="preserve">manual</w:t>
-      </w:r>
-      <w:r>
-        <w:t xml:space="preserve">’</w:t>
+        <w:t xml:space="preserve">‘manual’</w:t>
       </w:r>
       <w:r>
         <w:t xml:space="preserve"> </w:t>
@@ -8555,13 +8070,7 @@
         <w:t xml:space="preserve"> </w:t>
       </w:r>
       <w:r>
-        <w:t xml:space="preserve">‘</w:t>
-      </w:r>
-      <w:r>
-        <w:t xml:space="preserve">manual</w:t>
-      </w:r>
-      <w:r>
-        <w:t xml:space="preserve">’</w:t>
+        <w:t xml:space="preserve">‘manual’</w:t>
       </w:r>
       <w:r>
         <w:t xml:space="preserve"> </w:t>
@@ -8846,13 +8355,7 @@
         <w:t xml:space="preserve"> </w:t>
       </w:r>
       <w:r>
-        <w:t xml:space="preserve">‘</w:t>
-      </w:r>
-      <w:r>
-        <w:t xml:space="preserve">error-string</w:t>
-      </w:r>
-      <w:r>
-        <w:t xml:space="preserve">’</w:t>
+        <w:t xml:space="preserve">‘error-string’</w:t>
       </w:r>
       <w:r>
         <w:t xml:space="preserve"> </w:t>
@@ -8874,13 +8377,7 @@
         <w:pStyle w:val="BodyText"/>
       </w:pPr>
       <w:r>
-        <w:t xml:space="preserve">‘</w:t>
-      </w:r>
-      <w:r>
-        <w:t xml:space="preserve">error-string</w:t>
-      </w:r>
-      <w:r>
-        <w:t xml:space="preserve">’</w:t>
+        <w:t xml:space="preserve">‘error-string’</w:t>
       </w:r>
       <w:r>
         <w:t xml:space="preserve"> </w:t>
@@ -8973,13 +8470,7 @@
         <w:t xml:space="preserve"> </w:t>
       </w:r>
       <w:r>
-        <w:t xml:space="preserve">‘</w:t>
-      </w:r>
-      <w:r>
-        <w:t xml:space="preserve">error-message</w:t>
-      </w:r>
-      <w:r>
-        <w:t xml:space="preserve">’</w:t>
+        <w:t xml:space="preserve">‘error-message’</w:t>
       </w:r>
       <w:r>
         <w:t xml:space="preserve"> </w:t>
@@ -9159,13 +8650,7 @@
         <w:t xml:space="preserve"> </w:t>
       </w:r>
       <w:r>
-        <w:t xml:space="preserve">“</w:t>
-      </w:r>
-      <w:r>
-        <w:t xml:space="preserve">current</w:t>
-      </w:r>
-      <w:r>
-        <w:t xml:space="preserve">”</w:t>
+        <w:t xml:space="preserve">“current”</w:t>
       </w:r>
       <w:r>
         <w:t xml:space="preserve"> </w:t>
@@ -9177,13 +8662,7 @@
         <w:t xml:space="preserve"> </w:t>
       </w:r>
       <w:r>
-        <w:t xml:space="preserve">“</w:t>
-      </w:r>
-      <w:r>
-        <w:t xml:space="preserve">deprecated</w:t>
-      </w:r>
-      <w:r>
-        <w:t xml:space="preserve">”</w:t>
+        <w:t xml:space="preserve">“deprecated”</w:t>
       </w:r>
       <w:r>
         <w:t xml:space="preserve"> </w:t>
@@ -9195,13 +8674,7 @@
         <w:t xml:space="preserve"> </w:t>
       </w:r>
       <w:r>
-        <w:t xml:space="preserve">“</w:t>
-      </w:r>
-      <w:r>
-        <w:t xml:space="preserve">deprecated</w:t>
-      </w:r>
-      <w:r>
-        <w:t xml:space="preserve">”</w:t>
+        <w:t xml:space="preserve">“deprecated”</w:t>
       </w:r>
       <w:r>
         <w:t xml:space="preserve">.</w:t>
@@ -9234,13 +8707,7 @@
         <w:t xml:space="preserve"> </w:t>
       </w:r>
       <w:r>
-        <w:t xml:space="preserve">“</w:t>
-      </w:r>
-      <w:r>
-        <w:t xml:space="preserve">deprecated</w:t>
-      </w:r>
-      <w:r>
-        <w:t xml:space="preserve">”</w:t>
+        <w:t xml:space="preserve">“deprecated”</w:t>
       </w:r>
       <w:r>
         <w:t xml:space="preserve"> </w:t>
@@ -9252,13 +8719,7 @@
         <w:t xml:space="preserve"> </w:t>
       </w:r>
       <w:r>
-        <w:t xml:space="preserve">“</w:t>
-      </w:r>
-      <w:r>
-        <w:t xml:space="preserve">obsolete</w:t>
-      </w:r>
-      <w:r>
-        <w:t xml:space="preserve">”</w:t>
+        <w:t xml:space="preserve">“obsolete”</w:t>
       </w:r>
       <w:r>
         <w:t xml:space="preserve">.</w:t>
@@ -9422,13 +8883,7 @@
         <w:t xml:space="preserve"> </w:t>
       </w:r>
       <w:r>
-        <w:t xml:space="preserve">“</w:t>
-      </w:r>
-      <w:r>
-        <w:t xml:space="preserve">enable</w:t>
-      </w:r>
-      <w:r>
-        <w:t xml:space="preserve">”</w:t>
+        <w:t xml:space="preserve">“enable”</w:t>
       </w:r>
       <w:r>
         <w:t xml:space="preserve"> </w:t>
@@ -9437,13 +8892,7 @@
         <w:t xml:space="preserve">vs. </w:t>
       </w:r>
       <w:r>
-        <w:t xml:space="preserve">“</w:t>
-      </w:r>
-      <w:r>
-        <w:t xml:space="preserve">enabled</w:t>
-      </w:r>
-      <w:r>
-        <w:t xml:space="preserve">”</w:t>
+        <w:t xml:space="preserve">“enabled”</w:t>
       </w:r>
     </w:p>
     <w:p>
@@ -9457,13 +8906,7 @@
         <w:t xml:space="preserve"> </w:t>
       </w:r>
       <w:r>
-        <w:t xml:space="preserve">“</w:t>
-      </w:r>
-      <w:r>
-        <w:t xml:space="preserve">enable</w:t>
-      </w:r>
-      <w:r>
-        <w:t xml:space="preserve">”</w:t>
+        <w:t xml:space="preserve">“enable”</w:t>
       </w:r>
       <w:r>
         <w:t xml:space="preserve">, either solely or as part of a larger name, SHALL use the</w:t>
@@ -9472,13 +8915,7 @@
         <w:t xml:space="preserve"> </w:t>
       </w:r>
       <w:r>
-        <w:t xml:space="preserve">“</w:t>
-      </w:r>
-      <w:r>
-        <w:t xml:space="preserve">enabled</w:t>
-      </w:r>
-      <w:r>
-        <w:t xml:space="preserve">”</w:t>
+        <w:t xml:space="preserve">“enabled”</w:t>
       </w:r>
       <w:r>
         <w:t xml:space="preserve"> </w:t>
@@ -9490,13 +8927,7 @@
         <w:t xml:space="preserve"> </w:t>
       </w:r>
       <w:r>
-        <w:t xml:space="preserve">‘</w:t>
-      </w:r>
-      <w:r>
-        <w:t xml:space="preserve">enabled</w:t>
-      </w:r>
-      <w:r>
-        <w:t xml:space="preserve">’</w:t>
+        <w:t xml:space="preserve">‘enabled’</w:t>
       </w:r>
       <w:r>
         <w:t xml:space="preserve"> </w:t>
@@ -9508,13 +8939,7 @@
         <w:t xml:space="preserve"> </w:t>
       </w:r>
       <w:r>
-        <w:t xml:space="preserve">‘</w:t>
-      </w:r>
-      <w:r>
-        <w:t xml:space="preserve">statistics-enabled</w:t>
-      </w:r>
-      <w:r>
-        <w:t xml:space="preserve">’</w:t>
+        <w:t xml:space="preserve">‘statistics-enabled’</w:t>
       </w:r>
       <w:r>
         <w:t xml:space="preserve">. This also applies to the names of enums or bits.</w:t>
@@ -9533,13 +8958,7 @@
         <w:t xml:space="preserve"> </w:t>
       </w:r>
       <w:r>
-        <w:t xml:space="preserve">“</w:t>
-      </w:r>
-      <w:r>
-        <w:t xml:space="preserve">oper-state</w:t>
-      </w:r>
-      <w:r>
-        <w:t xml:space="preserve">”</w:t>
+        <w:t xml:space="preserve">“oper-state”</w:t>
       </w:r>
       <w:r>
         <w:t xml:space="preserve"> </w:t>
@@ -9548,13 +8967,7 @@
         <w:t xml:space="preserve">vs. </w:t>
       </w:r>
       <w:r>
-        <w:t xml:space="preserve">“</w:t>
-      </w:r>
-      <w:r>
-        <w:t xml:space="preserve">oper-status</w:t>
-      </w:r>
-      <w:r>
-        <w:t xml:space="preserve">”</w:t>
+        <w:t xml:space="preserve">“oper-status”</w:t>
       </w:r>
     </w:p>
     <w:p>
@@ -9568,13 +8981,7 @@
         <w:t xml:space="preserve"> </w:t>
       </w:r>
       <w:r>
-        <w:t xml:space="preserve">‘</w:t>
-      </w:r>
-      <w:r>
-        <w:t xml:space="preserve">oper-state</w:t>
-      </w:r>
-      <w:r>
-        <w:t xml:space="preserve">’</w:t>
+        <w:t xml:space="preserve">‘oper-state’</w:t>
       </w:r>
       <w:r>
         <w:t xml:space="preserve"> </w:t>
@@ -9586,13 +8993,7 @@
         <w:t xml:space="preserve"> </w:t>
       </w:r>
       <w:r>
-        <w:t xml:space="preserve">‘</w:t>
-      </w:r>
-      <w:r>
-        <w:t xml:space="preserve">oper-state</w:t>
-      </w:r>
-      <w:r>
-        <w:t xml:space="preserve">’</w:t>
+        <w:t xml:space="preserve">‘oper-state’</w:t>
       </w:r>
       <w:r>
         <w:t xml:space="preserve">,</w:t>
@@ -9601,13 +9002,7 @@
         <w:t xml:space="preserve"> </w:t>
       </w:r>
       <w:r>
-        <w:t xml:space="preserve">‘</w:t>
-      </w:r>
-      <w:r>
-        <w:t xml:space="preserve">oper-state-timestamp</w:t>
-      </w:r>
-      <w:r>
-        <w:t xml:space="preserve">’</w:t>
+        <w:t xml:space="preserve">‘oper-state-timestamp’</w:t>
       </w:r>
       <w:r>
         <w:t xml:space="preserve">.</w:t>
@@ -9862,13 +9257,7 @@
         <w:t xml:space="preserve"> </w:t>
       </w:r>
       <w:r>
-        <w:t xml:space="preserve">“</w:t>
-      </w:r>
-      <w:r>
-        <w:t xml:space="preserve">Section</w:t>
-      </w:r>
-      <w:r>
-        <w:t xml:space="preserve">”</w:t>
+        <w:t xml:space="preserve">“Section”</w:t>
       </w:r>
       <w:r>
         <w:t xml:space="preserve"> </w:t>
@@ -9880,13 +9269,7 @@
         <w:t xml:space="preserve"> </w:t>
       </w:r>
       <w:r>
-        <w:t xml:space="preserve">“</w:t>
-      </w:r>
-      <w:r>
-        <w:t xml:space="preserve">section</w:t>
-      </w:r>
-      <w:r>
-        <w:t xml:space="preserve">”</w:t>
+        <w:t xml:space="preserve">“section”</w:t>
       </w:r>
       <w:r>
         <w:t xml:space="preserve">.</w:t>
@@ -9967,13 +9350,7 @@
         <w:t xml:space="preserve"> </w:t>
       </w:r>
       <w:r>
-        <w:t xml:space="preserve">“</w:t>
-      </w:r>
-      <w:r>
-        <w:t xml:space="preserve">ITU-T G.988 Clause 9.9.6 - PSTN protocol variant</w:t>
-      </w:r>
-      <w:r>
-        <w:t xml:space="preserve">”</w:t>
+        <w:t xml:space="preserve">“ITU-T G.988 Clause 9.9.6 - PSTN protocol variant”</w:t>
       </w:r>
       <w:r>
         <w:t xml:space="preserve">.</w:t>
@@ -9994,13 +9371,7 @@
         <w:t xml:space="preserve"> </w:t>
       </w:r>
       <w:r>
-        <w:t xml:space="preserve">“</w:t>
-      </w:r>
-      <w:r>
-        <w:t xml:space="preserve">ITU-T G.997.2 Clause 7.2.1.1 - Maximum net data rate (MAXNDRds/us)</w:t>
-      </w:r>
-      <w:r>
-        <w:t xml:space="preserve">”</w:t>
+        <w:t xml:space="preserve">“ITU-T G.997.2 Clause 7.2.1.1 - Maximum net data rate (MAXNDRds/us)”</w:t>
       </w:r>
       <w:r>
         <w:t xml:space="preserve">.</w:t>
@@ -10021,13 +9392,7 @@
         <w:t xml:space="preserve"> </w:t>
       </w:r>
       <w:r>
-        <w:t xml:space="preserve">“</w:t>
-      </w:r>
-      <w:r>
-        <w:t xml:space="preserve">ITU-T G.997.2 Clause 7.2.1.1 - Maximum net data rate downstream (MAXNDRds)</w:t>
-      </w:r>
-      <w:r>
-        <w:t xml:space="preserve">”</w:t>
+        <w:t xml:space="preserve">“ITU-T G.997.2 Clause 7.2.1.1 - Maximum net data rate downstream (MAXNDRds)”</w:t>
       </w:r>
       <w:r>
         <w:t xml:space="preserve">.</w:t>
@@ -10048,13 +9413,7 @@
         <w:t xml:space="preserve"> </w:t>
       </w:r>
       <w:r>
-        <w:t xml:space="preserve">“</w:t>
-      </w:r>
-      <w:r>
-        <w:t xml:space="preserve">SFF-8472 (Revision 12.4) Table 4-1 - Address A0h, Bytes 96-127</w:t>
-      </w:r>
-      <w:r>
-        <w:t xml:space="preserve">”</w:t>
+        <w:t xml:space="preserve">“SFF-8472 (Revision 12.4) Table 4-1 - Address A0h, Bytes 96-127”</w:t>
       </w:r>
       <w:r>
         <w:t xml:space="preserve">.</w:t>
@@ -10117,13 +9476,7 @@
         </w:numPr>
       </w:pPr>
       <w:r>
-        <w:t xml:space="preserve">‘</w:t>
-      </w:r>
-      <w:r>
-        <w:t xml:space="preserve">;</w:t>
-      </w:r>
-      <w:r>
-        <w:t xml:space="preserve">’</w:t>
+        <w:t xml:space="preserve">‘;’</w:t>
       </w:r>
       <w:r>
         <w:t xml:space="preserve">: Requirement separator</w:t>
@@ -10300,13 +9653,7 @@
         <w:t xml:space="preserve"> </w:t>
       </w:r>
       <w:r>
-        <w:t xml:space="preserve">‘</w:t>
-      </w:r>
-      <w:r>
-        <w:t xml:space="preserve">reference</w:t>
-      </w:r>
-      <w:r>
-        <w:t xml:space="preserve">’</w:t>
+        <w:t xml:space="preserve">‘reference’</w:t>
       </w:r>
       <w:r>
         <w:t xml:space="preserve"> </w:t>
@@ -10425,13 +9772,7 @@
         <w:t xml:space="preserve"> </w:t>
       </w:r>
       <w:r>
-        <w:t xml:space="preserve">“</w:t>
-      </w:r>
-      <w:r>
-        <w:t xml:space="preserve">DO NOT put deviation statements in a published module</w:t>
-      </w:r>
-      <w:r>
-        <w:t xml:space="preserve">”</w:t>
+        <w:t xml:space="preserve">“DO NOT put deviation statements in a published module”</w:t>
       </w:r>
       <w:r>
         <w:t xml:space="preserve">. BBF YANG modules MUST follow this stated guideline on deviation statements.</w:t>
@@ -10566,13 +9907,7 @@
         <w:t xml:space="preserve"> </w:t>
       </w:r>
       <w:r>
-        <w:t xml:space="preserve">‘</w:t>
-      </w:r>
-      <w:r>
-        <w:t xml:space="preserve">list</w:t>
-      </w:r>
-      <w:r>
-        <w:t xml:space="preserve">’</w:t>
+        <w:t xml:space="preserve">‘list’</w:t>
       </w:r>
       <w:r>
         <w:t xml:space="preserve"> </w:t>
@@ -10584,13 +9919,7 @@
         <w:t xml:space="preserve"> </w:t>
       </w:r>
       <w:r>
-        <w:t xml:space="preserve">‘</w:t>
-      </w:r>
-      <w:r>
-        <w:t xml:space="preserve">leaf-list</w:t>
-      </w:r>
-      <w:r>
-        <w:t xml:space="preserve">’</w:t>
+        <w:t xml:space="preserve">‘leaf-list’</w:t>
       </w:r>
       <w:r>
         <w:t xml:space="preserve"> </w:t>
@@ -10610,13 +9939,7 @@
         <w:t xml:space="preserve"> </w:t>
       </w:r>
       <w:r>
-        <w:t xml:space="preserve">‘</w:t>
-      </w:r>
-      <w:r>
-        <w:t xml:space="preserve">list</w:t>
-      </w:r>
-      <w:r>
-        <w:t xml:space="preserve">’</w:t>
+        <w:t xml:space="preserve">‘list’</w:t>
       </w:r>
       <w:r>
         <w:t xml:space="preserve"> </w:t>
@@ -10628,13 +9951,7 @@
         <w:t xml:space="preserve"> </w:t>
       </w:r>
       <w:r>
-        <w:t xml:space="preserve">‘</w:t>
-      </w:r>
-      <w:r>
-        <w:t xml:space="preserve">leaf-list</w:t>
-      </w:r>
-      <w:r>
-        <w:t xml:space="preserve">’</w:t>
+        <w:t xml:space="preserve">‘leaf-list’</w:t>
       </w:r>
       <w:r>
         <w:t xml:space="preserve"> </w:t>
@@ -10827,13 +10144,7 @@
         <w:t xml:space="preserve"> </w:t>
       </w:r>
       <w:r>
-        <w:t xml:space="preserve">‘</w:t>
-      </w:r>
-      <w:r>
-        <w:t xml:space="preserve">list</w:t>
-      </w:r>
-      <w:r>
-        <w:t xml:space="preserve">’</w:t>
+        <w:t xml:space="preserve">‘list’</w:t>
       </w:r>
       <w:r>
         <w:t xml:space="preserve"> </w:t>
@@ -10845,13 +10156,7 @@
         <w:t xml:space="preserve"> </w:t>
       </w:r>
       <w:r>
-        <w:t xml:space="preserve">“</w:t>
-      </w:r>
-      <w:r>
-        <w:t xml:space="preserve">A traffic management profile</w:t>
-      </w:r>
-      <w:r>
-        <w:t xml:space="preserve">”</w:t>
+        <w:t xml:space="preserve">“A traffic management profile”</w:t>
       </w:r>
       <w:r>
         <w:t xml:space="preserve">.</w:t>
@@ -10868,13 +10173,7 @@
         <w:t xml:space="preserve"> </w:t>
       </w:r>
       <w:r>
-        <w:t xml:space="preserve">‘</w:t>
-      </w:r>
-      <w:r>
-        <w:t xml:space="preserve">list</w:t>
-      </w:r>
-      <w:r>
-        <w:t xml:space="preserve">’</w:t>
+        <w:t xml:space="preserve">‘list’</w:t>
       </w:r>
       <w:r>
         <w:t xml:space="preserve"> </w:t>
@@ -10886,13 +10185,7 @@
         <w:t xml:space="preserve"> </w:t>
       </w:r>
       <w:r>
-        <w:t xml:space="preserve">‘</w:t>
-      </w:r>
-      <w:r>
-        <w:t xml:space="preserve">leaf-list</w:t>
-      </w:r>
-      <w:r>
-        <w:t xml:space="preserve">’</w:t>
+        <w:t xml:space="preserve">‘leaf-list’</w:t>
       </w:r>
       <w:r>
         <w:t xml:space="preserve"> </w:t>
@@ -11015,13 +10308,7 @@
         <w:t xml:space="preserve"> </w:t>
       </w:r>
       <w:r>
-        <w:t xml:space="preserve">‘</w:t>
-      </w:r>
-      <w:r>
-        <w:t xml:space="preserve">when</w:t>
-      </w:r>
-      <w:r>
-        <w:t xml:space="preserve">’</w:t>
+        <w:t xml:space="preserve">‘when’</w:t>
       </w:r>
       <w:r>
         <w:t xml:space="preserve"> </w:t>
@@ -11041,13 +10328,7 @@
         <w:t xml:space="preserve"> </w:t>
       </w:r>
       <w:r>
-        <w:t xml:space="preserve">‘</w:t>
-      </w:r>
-      <w:r>
-        <w:t xml:space="preserve">when</w:t>
-      </w:r>
-      <w:r>
-        <w:t xml:space="preserve">’</w:t>
+        <w:t xml:space="preserve">‘when’</w:t>
       </w:r>
       <w:r>
         <w:t xml:space="preserve"> </w:t>
@@ -11059,13 +10340,7 @@
         <w:t xml:space="preserve"> </w:t>
       </w:r>
       <w:r>
-        <w:t xml:space="preserve">‘</w:t>
-      </w:r>
-      <w:r>
-        <w:t xml:space="preserve">when</w:t>
-      </w:r>
-      <w:r>
-        <w:t xml:space="preserve">’</w:t>
+        <w:t xml:space="preserve">‘when’</w:t>
       </w:r>
       <w:r>
         <w:t xml:space="preserve"> </w:t>
@@ -11883,13 +11158,7 @@
         <w:t xml:space="preserve"> </w:t>
       </w:r>
       <w:r>
-        <w:t xml:space="preserve">‘</w:t>
-      </w:r>
-      <w:r>
-        <w:t xml:space="preserve">must</w:t>
-      </w:r>
-      <w:r>
-        <w:t xml:space="preserve">’</w:t>
+        <w:t xml:space="preserve">‘must’</w:t>
       </w:r>
       <w:r>
         <w:t xml:space="preserve"> </w:t>
@@ -12733,13 +12002,7 @@
         <w:t xml:space="preserve"> </w:t>
       </w:r>
       <w:r>
-        <w:t xml:space="preserve">‘</w:t>
-      </w:r>
-      <w:r>
-        <w:t xml:space="preserve">units</w:t>
-      </w:r>
-      <w:r>
-        <w:t xml:space="preserve">’</w:t>
+        <w:t xml:space="preserve">‘units’</w:t>
       </w:r>
       <w:r>
         <w:t xml:space="preserve"> </w:t>
@@ -12759,13 +12022,7 @@
         <w:t xml:space="preserve"> </w:t>
       </w:r>
       <w:r>
-        <w:t xml:space="preserve">‘</w:t>
-      </w:r>
-      <w:r>
-        <w:t xml:space="preserve">units</w:t>
-      </w:r>
-      <w:r>
-        <w:t xml:space="preserve">’</w:t>
+        <w:t xml:space="preserve">‘units’</w:t>
       </w:r>
       <w:r>
         <w:t xml:space="preserve"> </w:t>
@@ -12852,7 +12109,6 @@
           <w:p>
             <w:pPr>
               <w:pStyle w:val="Compact"/>
-              <w:jc w:val="left"/>
             </w:pPr>
             <w:r>
               <w:t xml:space="preserve">Term</w:t>
@@ -12864,7 +12120,6 @@
           <w:p>
             <w:pPr>
               <w:pStyle w:val="Compact"/>
-              <w:jc w:val="left"/>
             </w:pPr>
             <w:r>
               <w:t xml:space="preserve">Description</w:t>
@@ -12878,7 +12133,6 @@
           <w:p>
             <w:pPr>
               <w:pStyle w:val="Compact"/>
-              <w:jc w:val="left"/>
             </w:pPr>
             <w:r>
               <w:t xml:space="preserve">family</w:t>
@@ -12890,7 +12144,6 @@
           <w:p>
             <w:pPr>
               <w:pStyle w:val="Compact"/>
-              <w:jc w:val="left"/>
             </w:pPr>
             <w:r>
               <w:t xml:space="preserve">refers to a group of</w:t>
@@ -12899,13 +12152,7 @@
               <w:t xml:space="preserve"> </w:t>
             </w:r>
             <w:r>
-              <w:t xml:space="preserve">‘</w:t>
-            </w:r>
-            <w:r>
-              <w:t xml:space="preserve">units</w:t>
-            </w:r>
-            <w:r>
-              <w:t xml:space="preserve">’</w:t>
+              <w:t xml:space="preserve">‘units’</w:t>
             </w:r>
             <w:r>
               <w:t xml:space="preserve"> </w:t>
@@ -12922,7 +12169,6 @@
           <w:p>
             <w:pPr>
               <w:pStyle w:val="Compact"/>
-              <w:jc w:val="left"/>
             </w:pPr>
             <w:r>
               <w:t xml:space="preserve">unit</w:t>
@@ -12934,7 +12180,6 @@
           <w:p>
             <w:pPr>
               <w:pStyle w:val="Compact"/>
-              <w:jc w:val="left"/>
             </w:pPr>
             <w:r>
               <w:t xml:space="preserve">the full text name of a unit, e.g., seconds, milliwatts</w:t>
@@ -12948,7 +12193,6 @@
           <w:p>
             <w:pPr>
               <w:pStyle w:val="Compact"/>
-              <w:jc w:val="left"/>
             </w:pPr>
             <w:r>
               <w:t xml:space="preserve">symbol</w:t>
@@ -12960,7 +12204,6 @@
           <w:p>
             <w:pPr>
               <w:pStyle w:val="Compact"/>
-              <w:jc w:val="left"/>
             </w:pPr>
             <w:r>
               <w:t xml:space="preserve">the abbreviated form of expressing the units, e.g., mW, dBm</w:t>
@@ -12990,13 +12233,7 @@
         <w:t xml:space="preserve"> </w:t>
       </w:r>
       <w:r>
-        <w:t xml:space="preserve">‘</w:t>
-      </w:r>
-      <w:r>
-        <w:t xml:space="preserve">units</w:t>
-      </w:r>
-      <w:r>
-        <w:t xml:space="preserve">’</w:t>
+        <w:t xml:space="preserve">‘units’</w:t>
       </w:r>
       <w:r>
         <w:t xml:space="preserve"> </w:t>
@@ -13008,13 +12245,7 @@
         <w:t xml:space="preserve"> </w:t>
       </w:r>
       <w:r>
-        <w:t xml:space="preserve">“</w:t>
-      </w:r>
-      <w:r>
-        <w:t xml:space="preserve">unit</w:t>
-      </w:r>
-      <w:r>
-        <w:t xml:space="preserve">”</w:t>
+        <w:t xml:space="preserve">“unit”</w:t>
       </w:r>
       <w:r>
         <w:t xml:space="preserve"> </w:t>
@@ -13026,13 +12257,7 @@
         <w:t xml:space="preserve"> </w:t>
       </w:r>
       <w:r>
-        <w:t xml:space="preserve">“</w:t>
-      </w:r>
-      <w:r>
-        <w:t xml:space="preserve">symbol</w:t>
-      </w:r>
-      <w:r>
-        <w:t xml:space="preserve">”</w:t>
+        <w:t xml:space="preserve">“symbol”</w:t>
       </w:r>
       <w:r>
         <w:t xml:space="preserve"> </w:t>
@@ -13044,13 +12269,7 @@
         <w:t xml:space="preserve"> </w:t>
       </w:r>
       <w:r>
-        <w:t xml:space="preserve">“</w:t>
-      </w:r>
-      <w:r>
-        <w:t xml:space="preserve">unit</w:t>
-      </w:r>
-      <w:r>
-        <w:t xml:space="preserve">”</w:t>
+        <w:t xml:space="preserve">“unit”</w:t>
       </w:r>
       <w:r>
         <w:t xml:space="preserve"> </w:t>
@@ -13062,13 +12281,7 @@
         <w:t xml:space="preserve"> </w:t>
       </w:r>
       <w:r>
-        <w:t xml:space="preserve">“</w:t>
-      </w:r>
-      <w:r>
-        <w:t xml:space="preserve">symbol</w:t>
-      </w:r>
-      <w:r>
-        <w:t xml:space="preserve">”</w:t>
+        <w:t xml:space="preserve">“symbol”</w:t>
       </w:r>
       <w:r>
         <w:t xml:space="preserve"> </w:t>
@@ -13080,13 +12293,7 @@
         <w:t xml:space="preserve"> </w:t>
       </w:r>
       <w:r>
-        <w:t xml:space="preserve">“</w:t>
-      </w:r>
-      <w:r>
-        <w:t xml:space="preserve">seconds</w:t>
-      </w:r>
-      <w:r>
-        <w:t xml:space="preserve">”</w:t>
+        <w:t xml:space="preserve">“seconds”</w:t>
       </w:r>
       <w:r>
         <w:t xml:space="preserve"> </w:t>
@@ -13098,13 +12305,7 @@
         <w:t xml:space="preserve"> </w:t>
       </w:r>
       <w:r>
-        <w:t xml:space="preserve">“</w:t>
-      </w:r>
-      <w:r>
-        <w:t xml:space="preserve">dBm</w:t>
-      </w:r>
-      <w:r>
-        <w:t xml:space="preserve">”</w:t>
+        <w:t xml:space="preserve">“dBm”</w:t>
       </w:r>
       <w:r>
         <w:t xml:space="preserve"> </w:t>
@@ -13116,13 +12317,7 @@
         <w:t xml:space="preserve"> </w:t>
       </w:r>
       <w:r>
-        <w:t xml:space="preserve">“</w:t>
-      </w:r>
-      <w:r>
-        <w:t xml:space="preserve">decibel-milliwatts</w:t>
-      </w:r>
-      <w:r>
-        <w:t xml:space="preserve">”</w:t>
+        <w:t xml:space="preserve">“decibel-milliwatts”</w:t>
       </w:r>
       <w:r>
         <w:t xml:space="preserve"> </w:t>
@@ -13152,13 +12347,7 @@
         <w:t xml:space="preserve"> </w:t>
       </w:r>
       <w:r>
-        <w:t xml:space="preserve">“</w:t>
-      </w:r>
-      <w:r>
-        <w:t xml:space="preserve">unit</w:t>
-      </w:r>
-      <w:r>
-        <w:t xml:space="preserve">”</w:t>
+        <w:t xml:space="preserve">“unit”</w:t>
       </w:r>
       <w:r>
         <w:t xml:space="preserve"> </w:t>
@@ -13188,13 +12377,7 @@
         <w:t xml:space="preserve"> </w:t>
       </w:r>
       <w:r>
-        <w:t xml:space="preserve">“</w:t>
-      </w:r>
-      <w:r>
-        <w:t xml:space="preserve">unit</w:t>
-      </w:r>
-      <w:r>
-        <w:t xml:space="preserve">”</w:t>
+        <w:t xml:space="preserve">“unit”</w:t>
       </w:r>
       <w:r>
         <w:t xml:space="preserve"> </w:t>
@@ -13236,13 +12419,7 @@
         <w:t xml:space="preserve"> </w:t>
       </w:r>
       <w:r>
-        <w:t xml:space="preserve">‘</w:t>
-      </w:r>
-      <w:r>
-        <w:t xml:space="preserve">units</w:t>
-      </w:r>
-      <w:r>
-        <w:t xml:space="preserve">’</w:t>
+        <w:t xml:space="preserve">‘units’</w:t>
       </w:r>
       <w:r>
         <w:t xml:space="preserve"> </w:t>
@@ -13275,13 +12452,7 @@
         <w:pStyle w:val="FirstParagraph"/>
       </w:pPr>
       <w:r>
-        <w:t xml:space="preserve">‘</w:t>
-      </w:r>
-      <w:r>
-        <w:t xml:space="preserve">units</w:t>
-      </w:r>
-      <w:r>
-        <w:t xml:space="preserve">’</w:t>
+        <w:t xml:space="preserve">‘units’</w:t>
       </w:r>
       <w:r>
         <w:t xml:space="preserve"> </w:t>
@@ -13293,13 +12464,7 @@
         <w:t xml:space="preserve"> </w:t>
       </w:r>
       <w:r>
-        <w:t xml:space="preserve">“</w:t>
-      </w:r>
-      <w:r>
-        <w:t xml:space="preserve">bits per second</w:t>
-      </w:r>
-      <w:r>
-        <w:t xml:space="preserve">”</w:t>
+        <w:t xml:space="preserve">“bits per second”</w:t>
       </w:r>
       <w:r>
         <w:t xml:space="preserve"> </w:t>
@@ -13311,13 +12476,7 @@
         <w:t xml:space="preserve"> </w:t>
       </w:r>
       <w:r>
-        <w:t xml:space="preserve">“</w:t>
-      </w:r>
-      <w:r>
-        <w:t xml:space="preserve">bits/second</w:t>
-      </w:r>
-      <w:r>
-        <w:t xml:space="preserve">”</w:t>
+        <w:t xml:space="preserve">“bits/second”</w:t>
       </w:r>
       <w:r>
         <w:t xml:space="preserve">. Regarding the applicability of UNITS-2, only the first</w:t>
@@ -13326,13 +12485,7 @@
         <w:t xml:space="preserve"> </w:t>
       </w:r>
       <w:r>
-        <w:t xml:space="preserve">“</w:t>
-      </w:r>
-      <w:r>
-        <w:t xml:space="preserve">unit</w:t>
-      </w:r>
-      <w:r>
-        <w:t xml:space="preserve">”</w:t>
+        <w:t xml:space="preserve">“unit”</w:t>
       </w:r>
       <w:r>
         <w:t xml:space="preserve"> </w:t>
@@ -13344,13 +12497,7 @@
         <w:t xml:space="preserve"> </w:t>
       </w:r>
       <w:r>
-        <w:t xml:space="preserve">“</w:t>
-      </w:r>
-      <w:r>
-        <w:t xml:space="preserve">bits</w:t>
-      </w:r>
-      <w:r>
-        <w:t xml:space="preserve">”</w:t>
+        <w:t xml:space="preserve">“bits”</w:t>
       </w:r>
       <w:r>
         <w:t xml:space="preserve"> </w:t>
@@ -13362,13 +12509,7 @@
         <w:t xml:space="preserve"> </w:t>
       </w:r>
       <w:r>
-        <w:t xml:space="preserve">“</w:t>
-      </w:r>
-      <w:r>
-        <w:t xml:space="preserve">bits per second</w:t>
-      </w:r>
-      <w:r>
-        <w:t xml:space="preserve">”</w:t>
+        <w:t xml:space="preserve">“bits per second”</w:t>
       </w:r>
       <w:r>
         <w:t xml:space="preserve">.</w:t>
@@ -13395,13 +12536,7 @@
         <w:t xml:space="preserve"> </w:t>
       </w:r>
       <w:r>
-        <w:t xml:space="preserve">“</w:t>
-      </w:r>
-      <w:r>
-        <w:t xml:space="preserve">unit</w:t>
-      </w:r>
-      <w:r>
-        <w:t xml:space="preserve">”</w:t>
+        <w:t xml:space="preserve">“unit”</w:t>
       </w:r>
       <w:r>
         <w:t xml:space="preserve"> </w:t>
@@ -13413,13 +12548,7 @@
         <w:t xml:space="preserve"> </w:t>
       </w:r>
       <w:r>
-        <w:t xml:space="preserve">“</w:t>
-      </w:r>
-      <w:r>
-        <w:t xml:space="preserve">bytes</w:t>
-      </w:r>
-      <w:r>
-        <w:t xml:space="preserve">”</w:t>
+        <w:t xml:space="preserve">“bytes”</w:t>
       </w:r>
       <w:r>
         <w:t xml:space="preserve"> </w:t>
@@ -13431,13 +12560,7 @@
         <w:t xml:space="preserve"> </w:t>
       </w:r>
       <w:r>
-        <w:t xml:space="preserve">“</w:t>
-      </w:r>
-      <w:r>
-        <w:t xml:space="preserve">octets</w:t>
-      </w:r>
-      <w:r>
-        <w:t xml:space="preserve">”</w:t>
+        <w:t xml:space="preserve">“octets”</w:t>
       </w:r>
       <w:r>
         <w:t xml:space="preserve">.</w:t>
@@ -13464,13 +12587,7 @@
         <w:t xml:space="preserve"> </w:t>
       </w:r>
       <w:r>
-        <w:t xml:space="preserve">“</w:t>
-      </w:r>
-      <w:r>
-        <w:t xml:space="preserve">unit</w:t>
-      </w:r>
-      <w:r>
-        <w:t xml:space="preserve">”</w:t>
+        <w:t xml:space="preserve">“unit”</w:t>
       </w:r>
       <w:r>
         <w:t xml:space="preserve"> </w:t>
@@ -13482,13 +12599,7 @@
         <w:t xml:space="preserve"> </w:t>
       </w:r>
       <w:r>
-        <w:t xml:space="preserve">“</w:t>
-      </w:r>
-      <w:r>
-        <w:t xml:space="preserve">unit</w:t>
-      </w:r>
-      <w:r>
-        <w:t xml:space="preserve">”</w:t>
+        <w:t xml:space="preserve">“unit”</w:t>
       </w:r>
       <w:r>
         <w:t xml:space="preserve"> </w:t>
@@ -13654,13 +12765,7 @@
         <w:t xml:space="preserve"> </w:t>
       </w:r>
       <w:r>
-        <w:t xml:space="preserve">‘</w:t>
-      </w:r>
-      <w:r>
-        <w:t xml:space="preserve">units</w:t>
-      </w:r>
-      <w:r>
-        <w:t xml:space="preserve">’</w:t>
+        <w:t xml:space="preserve">‘units’</w:t>
       </w:r>
       <w:r>
         <w:t xml:space="preserve"> </w:t>
@@ -13672,13 +12777,7 @@
         <w:t xml:space="preserve"> </w:t>
       </w:r>
       <w:r>
-        <w:t xml:space="preserve">“</w:t>
-      </w:r>
-      <w:r>
-        <w:t xml:space="preserve">0.1 seconds</w:t>
-      </w:r>
-      <w:r>
-        <w:t xml:space="preserve">”</w:t>
+        <w:t xml:space="preserve">“0.1 seconds”</w:t>
       </w:r>
       <w:r>
         <w:t xml:space="preserve"> </w:t>
@@ -13690,13 +12789,7 @@
         <w:t xml:space="preserve"> </w:t>
       </w:r>
       <w:r>
-        <w:t xml:space="preserve">“</w:t>
-      </w:r>
-      <w:r>
-        <w:t xml:space="preserve">1/256 milliseconds</w:t>
-      </w:r>
-      <w:r>
-        <w:t xml:space="preserve">”</w:t>
+        <w:t xml:space="preserve">“1/256 milliseconds”</w:t>
       </w:r>
       <w:r>
         <w:t xml:space="preserve">.</w:t>
@@ -13723,13 +12816,7 @@
         <w:t xml:space="preserve"> </w:t>
       </w:r>
       <w:r>
-        <w:t xml:space="preserve">“</w:t>
-      </w:r>
-      <w:r>
-        <w:t xml:space="preserve">125 microsecond PHY frames</w:t>
-      </w:r>
-      <w:r>
-        <w:t xml:space="preserve">”</w:t>
+        <w:t xml:space="preserve">“125 microsecond PHY frames”</w:t>
       </w:r>
       <w:r>
         <w:t xml:space="preserve">. Application of UNITS-1 would result in</w:t>
@@ -13738,13 +12825,7 @@
         <w:t xml:space="preserve"> </w:t>
       </w:r>
       <w:r>
-        <w:t xml:space="preserve">‘</w:t>
-      </w:r>
-      <w:r>
-        <w:t xml:space="preserve">units</w:t>
-      </w:r>
-      <w:r>
-        <w:t xml:space="preserve">’</w:t>
+        <w:t xml:space="preserve">‘units’</w:t>
       </w:r>
       <w:r>
         <w:t xml:space="preserve"> </w:t>
@@ -13756,13 +12837,7 @@
         <w:t xml:space="preserve"> </w:t>
       </w:r>
       <w:r>
-        <w:t xml:space="preserve">“</w:t>
-      </w:r>
-      <w:r>
-        <w:t xml:space="preserve">125 microseconds</w:t>
-      </w:r>
-      <w:r>
-        <w:t xml:space="preserve">”</w:t>
+        <w:t xml:space="preserve">“125 microseconds”</w:t>
       </w:r>
       <w:r>
         <w:t xml:space="preserve"> </w:t>
@@ -13774,13 +12849,7 @@
         <w:t xml:space="preserve"> </w:t>
       </w:r>
       <w:r>
-        <w:t xml:space="preserve">“</w:t>
-      </w:r>
-      <w:r>
-        <w:t xml:space="preserve">0.125 milliseconds</w:t>
-      </w:r>
-      <w:r>
-        <w:t xml:space="preserve">”</w:t>
+        <w:t xml:space="preserve">“0.125 milliseconds”</w:t>
       </w:r>
       <w:r>
         <w:t xml:space="preserve">. However, this would result in a disassociation with the underlying standard where the measurement in</w:t>
@@ -13789,13 +12858,7 @@
         <w:t xml:space="preserve"> </w:t>
       </w:r>
       <w:r>
-        <w:t xml:space="preserve">“</w:t>
-      </w:r>
-      <w:r>
-        <w:t xml:space="preserve">PHY frames</w:t>
-      </w:r>
-      <w:r>
-        <w:t xml:space="preserve">”</w:t>
+        <w:t xml:space="preserve">“PHY frames”</w:t>
       </w:r>
       <w:r>
         <w:t xml:space="preserve"> </w:t>
@@ -13825,13 +12888,7 @@
         <w:t xml:space="preserve"> </w:t>
       </w:r>
       <w:r>
-        <w:t xml:space="preserve">“</w:t>
-      </w:r>
-      <w:r>
-        <w:t xml:space="preserve">frames</w:t>
-      </w:r>
-      <w:r>
-        <w:t xml:space="preserve">”</w:t>
+        <w:t xml:space="preserve">“frames”</w:t>
       </w:r>
       <w:r>
         <w:t xml:space="preserve">,</w:t>
@@ -13840,13 +12897,7 @@
         <w:t xml:space="preserve"> </w:t>
       </w:r>
       <w:r>
-        <w:t xml:space="preserve">“</w:t>
-      </w:r>
-      <w:r>
-        <w:t xml:space="preserve">packets</w:t>
-      </w:r>
-      <w:r>
-        <w:t xml:space="preserve">”</w:t>
+        <w:t xml:space="preserve">“packets”</w:t>
       </w:r>
       <w:r>
         <w:t xml:space="preserve"> </w:t>
@@ -13858,13 +12909,7 @@
         <w:t xml:space="preserve"> </w:t>
       </w:r>
       <w:r>
-        <w:t xml:space="preserve">“</w:t>
-      </w:r>
-      <w:r>
-        <w:t xml:space="preserve">messages</w:t>
-      </w:r>
-      <w:r>
-        <w:t xml:space="preserve">”</w:t>
+        <w:t xml:space="preserve">“messages”</w:t>
       </w:r>
       <w:r>
         <w:t xml:space="preserve"> </w:t>
@@ -13888,13 +12933,7 @@
         <w:t xml:space="preserve"> </w:t>
       </w:r>
       <w:r>
-        <w:t xml:space="preserve">“</w:t>
-      </w:r>
-      <w:r>
-        <w:t xml:space="preserve">frames</w:t>
-      </w:r>
-      <w:r>
-        <w:t xml:space="preserve">”</w:t>
+        <w:t xml:space="preserve">“frames”</w:t>
       </w:r>
       <w:r>
         <w:t xml:space="preserve"> </w:t>
@@ -13918,13 +12957,7 @@
         <w:t xml:space="preserve"> </w:t>
       </w:r>
       <w:r>
-        <w:t xml:space="preserve">“</w:t>
-      </w:r>
-      <w:r>
-        <w:t xml:space="preserve">packets</w:t>
-      </w:r>
-      <w:r>
-        <w:t xml:space="preserve">”</w:t>
+        <w:t xml:space="preserve">“packets”</w:t>
       </w:r>
       <w:r>
         <w:t xml:space="preserve"> </w:t>
@@ -13948,13 +12981,7 @@
         <w:t xml:space="preserve"> </w:t>
       </w:r>
       <w:r>
-        <w:t xml:space="preserve">“</w:t>
-      </w:r>
-      <w:r>
-        <w:t xml:space="preserve">messages</w:t>
-      </w:r>
-      <w:r>
-        <w:t xml:space="preserve">”</w:t>
+        <w:t xml:space="preserve">“messages”</w:t>
       </w:r>
       <w:r>
         <w:t xml:space="preserve"> </w:t>
@@ -14703,7 +13730,7 @@
   </w:style>
   <w:style w:styleId="Subtitle" w:type="paragraph">
     <w:name w:val="Subtitle"/>
-    <w:basedOn w:val="Normal"/>
+    <w:basedOn w:val="Title"/>
     <w:next w:val="BodyText"/>
     <w:link w:val="SubtitleChar"/>
     <w:uiPriority w:val="11"/>
@@ -14716,7 +13743,6 @@
     </w:pPr>
     <w:rPr>
       <w:rFonts w:cstheme="majorBidi" w:eastAsiaTheme="majorEastAsia"/>
-      <w:color w:themeColor="text1" w:themeTint="A6" w:val="595959"/>
       <w:spacing w:val="15"/>
       <w:sz w:val="28"/>
       <w:szCs w:val="28"/>
@@ -14769,7 +13795,6 @@
     </w:pPr>
     <w:rPr>
       <w:b/>
-      <w:color w:val="345A8A"/>
       <w:sz w:val="20"/>
       <w:szCs w:val="20"/>
     </w:rPr>

</xml_diff>